<commit_message>
Alteration of the Machine Learning Module
Decision Tree Classifier Algorithm used on a different set of attributes
than priveously.
</commit_message>
<xml_diff>
--- a/docs/documentation/Testing Documentation.docx
+++ b/docs/documentation/Testing Documentation.docx
@@ -2,8 +2,6 @@
 <file path=word/document.xml><?xml version="1.0" encoding="utf-8"?>
 <w:document xmlns:wpc="http://schemas.microsoft.com/office/word/2010/wordprocessingCanvas" xmlns:cx="http://schemas.microsoft.com/office/drawing/2014/chartex" xmlns:cx1="http://schemas.microsoft.com/office/drawing/2015/9/8/chartex" xmlns:cx2="http://schemas.microsoft.com/office/drawing/2015/10/21/chartex" xmlns:cx3="http://schemas.microsoft.com/office/drawing/2016/5/9/chartex" xmlns:cx4="http://schemas.microsoft.com/office/drawing/2016/5/10/chartex" xmlns:cx5="http://schemas.microsoft.com/office/drawing/2016/5/11/chartex" xmlns:cx6="http://schemas.microsoft.com/office/drawing/2016/5/12/chartex" xmlns:cx7="http://schemas.microsoft.com/office/drawing/2016/5/13/chartex" xmlns:cx8="http://schemas.microsoft.com/office/drawing/2016/5/14/chartex" xmlns:mc="http://schemas.openxmlformats.org/markup-compatibility/2006" xmlns:aink="http://schemas.microsoft.com/office/drawing/2016/ink" xmlns:am3d="http://schemas.microsoft.com/office/drawing/2017/model3d" xmlns:o="urn:schemas-microsoft-com:office:office" xmlns:r="http://schemas.openxmlformats.org/officeDocument/2006/relationships" xmlns:m="http://schemas.openxmlformats.org/officeDocument/2006/math" xmlns:v="urn:schemas-microsoft-com:vml" xmlns:wp14="http://schemas.microsoft.com/office/word/2010/wordprocessingDrawing" xmlns:wp="http://schemas.openxmlformats.org/drawingml/2006/wordprocessingDrawing" xmlns:w10="urn:schemas-microsoft-com:office:word" xmlns:w="http://schemas.openxmlformats.org/wordprocessingml/2006/main" xmlns:w14="http://schemas.microsoft.com/office/word/2010/wordml" xmlns:w15="http://schemas.microsoft.com/office/word/2012/wordml" xmlns:w16cid="http://schemas.microsoft.com/office/word/2016/wordml/cid" xmlns:w16se="http://schemas.microsoft.com/office/word/2015/wordml/symex" xmlns:wpg="http://schemas.microsoft.com/office/word/2010/wordprocessingGroup" xmlns:wpi="http://schemas.microsoft.com/office/word/2010/wordprocessingInk" xmlns:wne="http://schemas.microsoft.com/office/word/2006/wordml" xmlns:wps="http://schemas.microsoft.com/office/word/2010/wordprocessingShape" mc:Ignorable="w14 w15 w16se w16cid wp14">
   <w:body>
-    <w:bookmarkStart w:id="0" w:name="_GoBack" w:displacedByCustomXml="next"/>
-    <w:bookmarkEnd w:id="0" w:displacedByCustomXml="next"/>
     <w:sdt>
       <w:sdtPr>
         <w:id w:val="-122623849"/>
@@ -22,7 +20,7 @@
             <mc:AlternateContent>
               <mc:Choice Requires="wps">
                 <w:drawing>
-                  <wp:anchor distT="0" distB="0" distL="114300" distR="114300" simplePos="0" relativeHeight="251659264" behindDoc="1" locked="0" layoutInCell="1" allowOverlap="0" wp14:anchorId="2CB930F4" wp14:editId="5797D3F6">
+                  <wp:anchor distT="0" distB="0" distL="114300" distR="114300" simplePos="0" relativeHeight="251659264" behindDoc="1" locked="0" layoutInCell="1" allowOverlap="0" wp14:anchorId="3D261A05" wp14:editId="79C1079B">
                     <wp:simplePos x="0" y="0"/>
                     <wp:positionH relativeFrom="page">
                       <wp:align>center</wp:align>
@@ -31,7 +29,7 @@
                       <wp:align>center</wp:align>
                     </wp:positionV>
                     <wp:extent cx="6858000" cy="9144000"/>
-                    <wp:effectExtent l="0" t="0" r="0" b="0"/>
+                    <wp:effectExtent l="0" t="0" r="0" b="9525"/>
                     <wp:wrapNone/>
                     <wp:docPr id="1" name="Text Box 1" descr="Cover page layout"/>
                     <wp:cNvGraphicFramePr/>
@@ -96,7 +94,7 @@
                                           <w:noProof/>
                                         </w:rPr>
                                         <w:drawing>
-                                          <wp:inline distT="0" distB="0" distL="0" distR="0" wp14:anchorId="631C92F3" wp14:editId="5A3E6664">
+                                          <wp:inline distT="0" distB="0" distL="0" distR="0" wp14:anchorId="138D1990" wp14:editId="271A66FB">
                                             <wp:extent cx="6858000" cy="5968365"/>
                                             <wp:effectExtent l="0" t="0" r="0" b="0"/>
                                             <wp:docPr id="12" name="Picture 12" descr="Image result for data center"/>
@@ -113,7 +111,7 @@
                                                     </pic:cNvPicPr>
                                                   </pic:nvPicPr>
                                                   <pic:blipFill rotWithShape="1">
-                                                    <a:blip r:embed="rId6">
+                                                    <a:blip r:embed="rId7">
                                                       <a:extLst>
                                                         <a:ext uri="{28A0092B-C50C-407E-A947-70E740481C1C}">
                                                           <a14:useLocalDpi xmlns:a14="http://schemas.microsoft.com/office/drawing/2010/main" val="0"/>
@@ -184,12 +182,11 @@
                                           <w:tag w:val=""/>
                                           <w:id w:val="739824258"/>
                                           <w:placeholder>
-                                            <w:docPart w:val="5BBC91D6178A4E8E9797272EEBD41D18"/>
+                                            <w:docPart w:val="07A34C7A1DC44FFBB1F4A622ECB328AA"/>
                                           </w:placeholder>
                                           <w:dataBinding w:prefixMappings="xmlns:ns0='http://purl.org/dc/elements/1.1/' xmlns:ns1='http://schemas.openxmlformats.org/package/2006/metadata/core-properties' " w:xpath="/ns1:coreProperties[1]/ns0:title[1]" w:storeItemID="{6C3C8BC8-F283-45AE-878A-BAB7291924A1}"/>
                                           <w:text/>
                                         </w:sdtPr>
-                                        <w:sdtEndPr/>
                                         <w:sdtContent>
                                           <w:r>
                                             <w:rPr>
@@ -225,12 +222,11 @@
                                           <w:tag w:val=""/>
                                           <w:id w:val="1143089448"/>
                                           <w:placeholder>
-                                            <w:docPart w:val="17B2F660095E4EA49A7D30EB8258D26E"/>
+                                            <w:docPart w:val="2BD0986660B14E9684C0B316217A47DC"/>
                                           </w:placeholder>
                                           <w:dataBinding w:prefixMappings="xmlns:ns0='http://purl.org/dc/elements/1.1/' xmlns:ns1='http://schemas.openxmlformats.org/package/2006/metadata/core-properties' " w:xpath="/ns1:coreProperties[1]/ns0:subject[1]" w:storeItemID="{6C3C8BC8-F283-45AE-878A-BAB7291924A1}"/>
                                           <w:text/>
                                         </w:sdtPr>
-                                        <w:sdtEndPr/>
                                         <w:sdtContent>
                                           <w:r>
                                             <w:rPr>
@@ -239,6 +235,14 @@
                                               <w:szCs w:val="32"/>
                                             </w:rPr>
                                             <w:t xml:space="preserve">Testing Documentation </w:t>
+                                          </w:r>
+                                          <w:r>
+                                            <w:rPr>
+                                              <w:color w:val="FFFFFF" w:themeColor="background1"/>
+                                              <w:sz w:val="32"/>
+                                              <w:szCs w:val="32"/>
+                                            </w:rPr>
+                                            <w:t>– CA400</w:t>
                                           </w:r>
                                         </w:sdtContent>
                                       </w:sdt>
@@ -295,24 +299,17 @@
                                                 <w:tag w:val=""/>
                                                 <w:id w:val="942812742"/>
                                                 <w:placeholder>
-                                                  <w:docPart w:val="8E40E4A763254A25A3B46E3EF974BCA0"/>
+                                                  <w:docPart w:val="C1D52B3B91364CBA84CAEA0E26212116"/>
                                                 </w:placeholder>
                                                 <w:dataBinding w:prefixMappings="xmlns:ns0='http://purl.org/dc/elements/1.1/' xmlns:ns1='http://schemas.openxmlformats.org/package/2006/metadata/core-properties' " w:xpath="/ns1:coreProperties[1]/ns0:creator[1]" w:storeItemID="{6C3C8BC8-F283-45AE-878A-BAB7291924A1}"/>
                                                 <w:text/>
                                               </w:sdtPr>
-                                              <w:sdtEndPr/>
                                               <w:sdtContent>
                                                 <w:r>
                                                   <w:rPr>
                                                     <w:color w:val="FFFFFF" w:themeColor="background1"/>
                                                   </w:rPr>
-                                                  <w:t>FILIP</w:t>
-                                                </w:r>
-                                                <w:r>
-                                                  <w:rPr>
-                                                    <w:color w:val="FFFFFF" w:themeColor="background1"/>
-                                                  </w:rPr>
-                                                  <w:t xml:space="preserve"> NIKOLIC – 14470852</w:t>
+                                                  <w:t>FILIP NIKOLIC – 14470852</w:t>
                                                 </w:r>
                                               </w:sdtContent>
                                             </w:sdt>
@@ -356,7 +353,7 @@
                                                 <w:noProof/>
                                                 <w:color w:val="FFFFFF" w:themeColor="background1"/>
                                               </w:rPr>
-                                              <w:t>13/04/2018</w:t>
+                                              <w:t>17/05/2018</w:t>
                                             </w:r>
                                             <w:r>
                                               <w:rPr>
@@ -375,12 +372,11 @@
                                             <w:tag w:val=""/>
                                             <w:id w:val="-15923909"/>
                                             <w:placeholder>
-                                              <w:docPart w:val="53E4432739704F34A4F8008C8AB0F685"/>
+                                              <w:docPart w:val="1963434D587145389B9D832A7B72B507"/>
                                             </w:placeholder>
                                             <w:dataBinding w:prefixMappings="xmlns:ns0='http://purl.org/dc/elements/1.1/' xmlns:ns1='http://schemas.openxmlformats.org/package/2006/metadata/core-properties' " w:xpath="/ns1:coreProperties[1]/ns1:category[1]" w:storeItemID="{6C3C8BC8-F283-45AE-878A-BAB7291924A1}"/>
                                             <w:text/>
                                           </w:sdtPr>
-                                          <w:sdtEndPr/>
                                           <w:sdtContent>
                                             <w:tc>
                                               <w:tcPr>
@@ -400,7 +396,7 @@
                                                   <w:rPr>
                                                     <w:color w:val="FFFFFF" w:themeColor="background1"/>
                                                   </w:rPr>
-                                                  <w:t>CA400</w:t>
+                                                  <w:t>Supervisor: Brian Stone</w:t>
                                                 </w:r>
                                               </w:p>
                                             </w:tc>
@@ -435,7 +431,7 @@
               </mc:Choice>
               <mc:Fallback>
                 <w:pict>
-                  <v:shapetype w14:anchorId="2CB930F4" id="_x0000_t202" coordsize="21600,21600" o:spt="202" path="m,l,21600r21600,l21600,xe">
+                  <v:shapetype w14:anchorId="3D261A05" id="_x0000_t202" coordsize="21600,21600" o:spt="202" path="m,l,21600r21600,l21600,xe">
                     <v:stroke joinstyle="miter"/>
                     <v:path gradientshapeok="t" o:connecttype="rect"/>
                   </v:shapetype>
@@ -469,7 +465,7 @@
                                     <w:noProof/>
                                   </w:rPr>
                                   <w:drawing>
-                                    <wp:inline distT="0" distB="0" distL="0" distR="0" wp14:anchorId="631C92F3" wp14:editId="5A3E6664">
+                                    <wp:inline distT="0" distB="0" distL="0" distR="0" wp14:anchorId="138D1990" wp14:editId="271A66FB">
                                       <wp:extent cx="6858000" cy="5968365"/>
                                       <wp:effectExtent l="0" t="0" r="0" b="0"/>
                                       <wp:docPr id="12" name="Picture 12" descr="Image result for data center"/>
@@ -486,7 +482,7 @@
                                               </pic:cNvPicPr>
                                             </pic:nvPicPr>
                                             <pic:blipFill rotWithShape="1">
-                                              <a:blip r:embed="rId6">
+                                              <a:blip r:embed="rId7">
                                                 <a:extLst>
                                                   <a:ext uri="{28A0092B-C50C-407E-A947-70E740481C1C}">
                                                     <a14:useLocalDpi xmlns:a14="http://schemas.microsoft.com/office/drawing/2010/main" val="0"/>
@@ -557,12 +553,11 @@
                                     <w:tag w:val=""/>
                                     <w:id w:val="739824258"/>
                                     <w:placeholder>
-                                      <w:docPart w:val="5BBC91D6178A4E8E9797272EEBD41D18"/>
+                                      <w:docPart w:val="07A34C7A1DC44FFBB1F4A622ECB328AA"/>
                                     </w:placeholder>
                                     <w:dataBinding w:prefixMappings="xmlns:ns0='http://purl.org/dc/elements/1.1/' xmlns:ns1='http://schemas.openxmlformats.org/package/2006/metadata/core-properties' " w:xpath="/ns1:coreProperties[1]/ns0:title[1]" w:storeItemID="{6C3C8BC8-F283-45AE-878A-BAB7291924A1}"/>
                                     <w:text/>
                                   </w:sdtPr>
-                                  <w:sdtEndPr/>
                                   <w:sdtContent>
                                     <w:r>
                                       <w:rPr>
@@ -598,12 +593,11 @@
                                     <w:tag w:val=""/>
                                     <w:id w:val="1143089448"/>
                                     <w:placeholder>
-                                      <w:docPart w:val="17B2F660095E4EA49A7D30EB8258D26E"/>
+                                      <w:docPart w:val="2BD0986660B14E9684C0B316217A47DC"/>
                                     </w:placeholder>
                                     <w:dataBinding w:prefixMappings="xmlns:ns0='http://purl.org/dc/elements/1.1/' xmlns:ns1='http://schemas.openxmlformats.org/package/2006/metadata/core-properties' " w:xpath="/ns1:coreProperties[1]/ns0:subject[1]" w:storeItemID="{6C3C8BC8-F283-45AE-878A-BAB7291924A1}"/>
                                     <w:text/>
                                   </w:sdtPr>
-                                  <w:sdtEndPr/>
                                   <w:sdtContent>
                                     <w:r>
                                       <w:rPr>
@@ -612,6 +606,14 @@
                                         <w:szCs w:val="32"/>
                                       </w:rPr>
                                       <w:t xml:space="preserve">Testing Documentation </w:t>
+                                    </w:r>
+                                    <w:r>
+                                      <w:rPr>
+                                        <w:color w:val="FFFFFF" w:themeColor="background1"/>
+                                        <w:sz w:val="32"/>
+                                        <w:szCs w:val="32"/>
+                                      </w:rPr>
+                                      <w:t>– CA400</w:t>
                                     </w:r>
                                   </w:sdtContent>
                                 </w:sdt>
@@ -668,24 +670,17 @@
                                           <w:tag w:val=""/>
                                           <w:id w:val="942812742"/>
                                           <w:placeholder>
-                                            <w:docPart w:val="8E40E4A763254A25A3B46E3EF974BCA0"/>
+                                            <w:docPart w:val="C1D52B3B91364CBA84CAEA0E26212116"/>
                                           </w:placeholder>
                                           <w:dataBinding w:prefixMappings="xmlns:ns0='http://purl.org/dc/elements/1.1/' xmlns:ns1='http://schemas.openxmlformats.org/package/2006/metadata/core-properties' " w:xpath="/ns1:coreProperties[1]/ns0:creator[1]" w:storeItemID="{6C3C8BC8-F283-45AE-878A-BAB7291924A1}"/>
                                           <w:text/>
                                         </w:sdtPr>
-                                        <w:sdtEndPr/>
                                         <w:sdtContent>
                                           <w:r>
                                             <w:rPr>
                                               <w:color w:val="FFFFFF" w:themeColor="background1"/>
                                             </w:rPr>
-                                            <w:t>FILIP</w:t>
-                                          </w:r>
-                                          <w:r>
-                                            <w:rPr>
-                                              <w:color w:val="FFFFFF" w:themeColor="background1"/>
-                                            </w:rPr>
-                                            <w:t xml:space="preserve"> NIKOLIC – 14470852</w:t>
+                                            <w:t>FILIP NIKOLIC – 14470852</w:t>
                                           </w:r>
                                         </w:sdtContent>
                                       </w:sdt>
@@ -729,7 +724,7 @@
                                           <w:noProof/>
                                           <w:color w:val="FFFFFF" w:themeColor="background1"/>
                                         </w:rPr>
-                                        <w:t>13/04/2018</w:t>
+                                        <w:t>17/05/2018</w:t>
                                       </w:r>
                                       <w:r>
                                         <w:rPr>
@@ -748,12 +743,11 @@
                                       <w:tag w:val=""/>
                                       <w:id w:val="-15923909"/>
                                       <w:placeholder>
-                                        <w:docPart w:val="53E4432739704F34A4F8008C8AB0F685"/>
+                                        <w:docPart w:val="1963434D587145389B9D832A7B72B507"/>
                                       </w:placeholder>
                                       <w:dataBinding w:prefixMappings="xmlns:ns0='http://purl.org/dc/elements/1.1/' xmlns:ns1='http://schemas.openxmlformats.org/package/2006/metadata/core-properties' " w:xpath="/ns1:coreProperties[1]/ns1:category[1]" w:storeItemID="{6C3C8BC8-F283-45AE-878A-BAB7291924A1}"/>
                                       <w:text/>
                                     </w:sdtPr>
-                                    <w:sdtEndPr/>
                                     <w:sdtContent>
                                       <w:tc>
                                         <w:tcPr>
@@ -773,7 +767,7 @@
                                             <w:rPr>
                                               <w:color w:val="FFFFFF" w:themeColor="background1"/>
                                             </w:rPr>
-                                            <w:t>CA400</w:t>
+                                            <w:t>Supervisor: Brian Stone</w:t>
                                           </w:r>
                                         </w:p>
                                       </w:tc>
@@ -837,6 +831,7 @@
           <w:pPr>
             <w:pStyle w:val="TOC1"/>
             <w:tabs>
+              <w:tab w:val="left" w:pos="440"/>
               <w:tab w:val="right" w:leader="dot" w:pos="9016"/>
             </w:tabs>
             <w:rPr>
@@ -854,12 +849,27 @@
           <w:r>
             <w:fldChar w:fldCharType="separate"/>
           </w:r>
-          <w:hyperlink w:anchor="_Toc511389053" w:history="1">
+          <w:hyperlink w:anchor="_Toc514279530" w:history="1">
             <w:r>
               <w:rPr>
                 <w:rStyle w:val="Hyperlink"/>
                 <w:noProof/>
               </w:rPr>
+              <w:t>1.</w:t>
+            </w:r>
+            <w:r>
+              <w:rPr>
+                <w:rFonts w:eastAsiaTheme="minorEastAsia"/>
+                <w:noProof/>
+                <w:lang w:eastAsia="en-IE"/>
+              </w:rPr>
+              <w:tab/>
+            </w:r>
+            <w:r>
+              <w:rPr>
+                <w:rStyle w:val="Hyperlink"/>
+                <w:noProof/>
+              </w:rPr>
               <w:t>Introduction</w:t>
             </w:r>
             <w:r>
@@ -881,7 +891,7 @@
                 <w:noProof/>
                 <w:webHidden/>
               </w:rPr>
-              <w:instrText xml:space="preserve"> PAGEREF _Toc511389053 \h </w:instrText>
+              <w:instrText xml:space="preserve"> PAGEREF _Toc514279530 \h </w:instrText>
             </w:r>
             <w:r>
               <w:rPr>
@@ -916,6 +926,7 @@
           <w:pPr>
             <w:pStyle w:val="TOC2"/>
             <w:tabs>
+              <w:tab w:val="left" w:pos="880"/>
               <w:tab w:val="right" w:leader="dot" w:pos="9016"/>
             </w:tabs>
             <w:rPr>
@@ -924,12 +935,27 @@
               <w:lang w:eastAsia="en-IE"/>
             </w:rPr>
           </w:pPr>
-          <w:hyperlink w:anchor="_Toc511389054" w:history="1">
+          <w:hyperlink w:anchor="_Toc514279531" w:history="1">
             <w:r>
               <w:rPr>
                 <w:rStyle w:val="Hyperlink"/>
                 <w:noProof/>
               </w:rPr>
+              <w:t>1.1.</w:t>
+            </w:r>
+            <w:r>
+              <w:rPr>
+                <w:rFonts w:eastAsiaTheme="minorEastAsia"/>
+                <w:noProof/>
+                <w:lang w:eastAsia="en-IE"/>
+              </w:rPr>
+              <w:tab/>
+            </w:r>
+            <w:r>
+              <w:rPr>
+                <w:rStyle w:val="Hyperlink"/>
+                <w:noProof/>
+              </w:rPr>
               <w:t>Overview</w:t>
             </w:r>
             <w:r>
@@ -951,7 +977,7 @@
                 <w:noProof/>
                 <w:webHidden/>
               </w:rPr>
-              <w:instrText xml:space="preserve"> PAGEREF _Toc511389054 \h </w:instrText>
+              <w:instrText xml:space="preserve"> PAGEREF _Toc514279531 \h </w:instrText>
             </w:r>
             <w:r>
               <w:rPr>
@@ -986,6 +1012,7 @@
           <w:pPr>
             <w:pStyle w:val="TOC2"/>
             <w:tabs>
+              <w:tab w:val="left" w:pos="880"/>
               <w:tab w:val="right" w:leader="dot" w:pos="9016"/>
             </w:tabs>
             <w:rPr>
@@ -994,12 +1021,27 @@
               <w:lang w:eastAsia="en-IE"/>
             </w:rPr>
           </w:pPr>
-          <w:hyperlink w:anchor="_Toc511389055" w:history="1">
+          <w:hyperlink w:anchor="_Toc514279532" w:history="1">
             <w:r>
               <w:rPr>
                 <w:rStyle w:val="Hyperlink"/>
                 <w:noProof/>
               </w:rPr>
+              <w:t>1.2.</w:t>
+            </w:r>
+            <w:r>
+              <w:rPr>
+                <w:rFonts w:eastAsiaTheme="minorEastAsia"/>
+                <w:noProof/>
+                <w:lang w:eastAsia="en-IE"/>
+              </w:rPr>
+              <w:tab/>
+            </w:r>
+            <w:r>
+              <w:rPr>
+                <w:rStyle w:val="Hyperlink"/>
+                <w:noProof/>
+              </w:rPr>
               <w:t>Glossary</w:t>
             </w:r>
             <w:r>
@@ -1021,7 +1063,7 @@
                 <w:noProof/>
                 <w:webHidden/>
               </w:rPr>
-              <w:instrText xml:space="preserve"> PAGEREF _Toc511389055 \h </w:instrText>
+              <w:instrText xml:space="preserve"> PAGEREF _Toc514279532 \h </w:instrText>
             </w:r>
             <w:r>
               <w:rPr>
@@ -1056,6 +1098,7 @@
           <w:pPr>
             <w:pStyle w:val="TOC1"/>
             <w:tabs>
+              <w:tab w:val="left" w:pos="440"/>
               <w:tab w:val="right" w:leader="dot" w:pos="9016"/>
             </w:tabs>
             <w:rPr>
@@ -1064,12 +1107,27 @@
               <w:lang w:eastAsia="en-IE"/>
             </w:rPr>
           </w:pPr>
-          <w:hyperlink w:anchor="_Toc511389056" w:history="1">
+          <w:hyperlink w:anchor="_Toc514279533" w:history="1">
             <w:r>
               <w:rPr>
                 <w:rStyle w:val="Hyperlink"/>
                 <w:noProof/>
               </w:rPr>
+              <w:t>2.</w:t>
+            </w:r>
+            <w:r>
+              <w:rPr>
+                <w:rFonts w:eastAsiaTheme="minorEastAsia"/>
+                <w:noProof/>
+                <w:lang w:eastAsia="en-IE"/>
+              </w:rPr>
+              <w:tab/>
+            </w:r>
+            <w:r>
+              <w:rPr>
+                <w:rStyle w:val="Hyperlink"/>
+                <w:noProof/>
+              </w:rPr>
               <w:t>System Architecture</w:t>
             </w:r>
             <w:r>
@@ -1091,7 +1149,7 @@
                 <w:noProof/>
                 <w:webHidden/>
               </w:rPr>
-              <w:instrText xml:space="preserve"> PAGEREF _Toc511389056 \h </w:instrText>
+              <w:instrText xml:space="preserve"> PAGEREF _Toc514279533 \h </w:instrText>
             </w:r>
             <w:r>
               <w:rPr>
@@ -1111,7 +1169,7 @@
                 <w:noProof/>
                 <w:webHidden/>
               </w:rPr>
-              <w:t>1</w:t>
+              <w:t>2</w:t>
             </w:r>
             <w:r>
               <w:rPr>
@@ -1124,8 +1182,9 @@
         </w:p>
         <w:p>
           <w:pPr>
-            <w:pStyle w:val="TOC1"/>
+            <w:pStyle w:val="TOC3"/>
             <w:tabs>
+              <w:tab w:val="left" w:pos="1100"/>
               <w:tab w:val="right" w:leader="dot" w:pos="9016"/>
             </w:tabs>
             <w:rPr>
@@ -1134,23 +1193,38 @@
               <w:lang w:eastAsia="en-IE"/>
             </w:rPr>
           </w:pPr>
-          <w:hyperlink w:anchor="_Toc511389057" w:history="1">
+          <w:hyperlink w:anchor="_Toc514279534" w:history="1">
             <w:r>
               <w:rPr>
                 <w:rStyle w:val="Hyperlink"/>
                 <w:noProof/>
               </w:rPr>
-              <w:t>High-Level Design</w:t>
-            </w:r>
-            <w:r>
-              <w:rPr>
-                <w:noProof/>
-                <w:webHidden/>
+              <w:t>2.1.</w:t>
+            </w:r>
+            <w:r>
+              <w:rPr>
+                <w:rFonts w:eastAsiaTheme="minorEastAsia"/>
+                <w:noProof/>
+                <w:lang w:eastAsia="en-IE"/>
               </w:rPr>
               <w:tab/>
             </w:r>
             <w:r>
               <w:rPr>
+                <w:rStyle w:val="Hyperlink"/>
+                <w:noProof/>
+              </w:rPr>
+              <w:t>Statistical Machine Learning</w:t>
+            </w:r>
+            <w:r>
+              <w:rPr>
+                <w:noProof/>
+                <w:webHidden/>
+              </w:rPr>
+              <w:tab/>
+            </w:r>
+            <w:r>
+              <w:rPr>
                 <w:noProof/>
                 <w:webHidden/>
               </w:rPr>
@@ -1161,7 +1235,7 @@
                 <w:noProof/>
                 <w:webHidden/>
               </w:rPr>
-              <w:instrText xml:space="preserve"> PAGEREF _Toc511389057 \h </w:instrText>
+              <w:instrText xml:space="preserve"> PAGEREF _Toc514279534 \h </w:instrText>
             </w:r>
             <w:r>
               <w:rPr>
@@ -1181,7 +1255,7 @@
                 <w:noProof/>
                 <w:webHidden/>
               </w:rPr>
-              <w:t>1</w:t>
+              <w:t>2</w:t>
             </w:r>
             <w:r>
               <w:rPr>
@@ -1194,8 +1268,9 @@
         </w:p>
         <w:p>
           <w:pPr>
-            <w:pStyle w:val="TOC1"/>
+            <w:pStyle w:val="TOC3"/>
             <w:tabs>
+              <w:tab w:val="left" w:pos="1320"/>
               <w:tab w:val="right" w:leader="dot" w:pos="9016"/>
             </w:tabs>
             <w:rPr>
@@ -1204,23 +1279,38 @@
               <w:lang w:eastAsia="en-IE"/>
             </w:rPr>
           </w:pPr>
-          <w:hyperlink w:anchor="_Toc511389058" w:history="1">
+          <w:hyperlink w:anchor="_Toc514279535" w:history="1">
             <w:r>
               <w:rPr>
                 <w:rStyle w:val="Hyperlink"/>
                 <w:noProof/>
               </w:rPr>
-              <w:t>Problems and Solutions</w:t>
-            </w:r>
-            <w:r>
-              <w:rPr>
-                <w:noProof/>
-                <w:webHidden/>
+              <w:t>2.1.1.</w:t>
+            </w:r>
+            <w:r>
+              <w:rPr>
+                <w:rFonts w:eastAsiaTheme="minorEastAsia"/>
+                <w:noProof/>
+                <w:lang w:eastAsia="en-IE"/>
               </w:rPr>
               <w:tab/>
             </w:r>
             <w:r>
               <w:rPr>
+                <w:rStyle w:val="Hyperlink"/>
+                <w:noProof/>
+              </w:rPr>
+              <w:t>Metrics Used</w:t>
+            </w:r>
+            <w:r>
+              <w:rPr>
+                <w:noProof/>
+                <w:webHidden/>
+              </w:rPr>
+              <w:tab/>
+            </w:r>
+            <w:r>
+              <w:rPr>
                 <w:noProof/>
                 <w:webHidden/>
               </w:rPr>
@@ -1231,7 +1321,7 @@
                 <w:noProof/>
                 <w:webHidden/>
               </w:rPr>
-              <w:instrText xml:space="preserve"> PAGEREF _Toc511389058 \h </w:instrText>
+              <w:instrText xml:space="preserve"> PAGEREF _Toc514279535 \h </w:instrText>
             </w:r>
             <w:r>
               <w:rPr>
@@ -1251,7 +1341,7 @@
                 <w:noProof/>
                 <w:webHidden/>
               </w:rPr>
-              <w:t>1</w:t>
+              <w:t>2</w:t>
             </w:r>
             <w:r>
               <w:rPr>
@@ -1266,6 +1356,7 @@
           <w:pPr>
             <w:pStyle w:val="TOC1"/>
             <w:tabs>
+              <w:tab w:val="left" w:pos="440"/>
               <w:tab w:val="right" w:leader="dot" w:pos="9016"/>
             </w:tabs>
             <w:rPr>
@@ -1274,23 +1365,38 @@
               <w:lang w:eastAsia="en-IE"/>
             </w:rPr>
           </w:pPr>
-          <w:hyperlink w:anchor="_Toc511389059" w:history="1">
+          <w:hyperlink w:anchor="_Toc514279536" w:history="1">
             <w:r>
               <w:rPr>
                 <w:rStyle w:val="Hyperlink"/>
                 <w:noProof/>
               </w:rPr>
-              <w:t>Installation Guide</w:t>
-            </w:r>
-            <w:r>
-              <w:rPr>
-                <w:noProof/>
-                <w:webHidden/>
+              <w:t>3.</w:t>
+            </w:r>
+            <w:r>
+              <w:rPr>
+                <w:rFonts w:eastAsiaTheme="minorEastAsia"/>
+                <w:noProof/>
+                <w:lang w:eastAsia="en-IE"/>
               </w:rPr>
               <w:tab/>
             </w:r>
             <w:r>
               <w:rPr>
+                <w:rStyle w:val="Hyperlink"/>
+                <w:noProof/>
+              </w:rPr>
+              <w:t>High-Level Design</w:t>
+            </w:r>
+            <w:r>
+              <w:rPr>
+                <w:noProof/>
+                <w:webHidden/>
+              </w:rPr>
+              <w:tab/>
+            </w:r>
+            <w:r>
+              <w:rPr>
                 <w:noProof/>
                 <w:webHidden/>
               </w:rPr>
@@ -1301,7 +1407,7 @@
                 <w:noProof/>
                 <w:webHidden/>
               </w:rPr>
-              <w:instrText xml:space="preserve"> PAGEREF _Toc511389059 \h </w:instrText>
+              <w:instrText xml:space="preserve"> PAGEREF _Toc514279536 \h </w:instrText>
             </w:r>
             <w:r>
               <w:rPr>
@@ -1321,7 +1427,7 @@
                 <w:noProof/>
                 <w:webHidden/>
               </w:rPr>
-              <w:t>1</w:t>
+              <w:t>4</w:t>
             </w:r>
             <w:r>
               <w:rPr>
@@ -1333,6 +1439,274 @@
           </w:hyperlink>
         </w:p>
         <w:p>
+          <w:pPr>
+            <w:pStyle w:val="TOC1"/>
+            <w:tabs>
+              <w:tab w:val="left" w:pos="440"/>
+              <w:tab w:val="right" w:leader="dot" w:pos="9016"/>
+            </w:tabs>
+            <w:rPr>
+              <w:rFonts w:eastAsiaTheme="minorEastAsia"/>
+              <w:noProof/>
+              <w:lang w:eastAsia="en-IE"/>
+            </w:rPr>
+          </w:pPr>
+          <w:hyperlink w:anchor="_Toc514279537" w:history="1">
+            <w:r>
+              <w:rPr>
+                <w:rStyle w:val="Hyperlink"/>
+                <w:noProof/>
+              </w:rPr>
+              <w:t>4.</w:t>
+            </w:r>
+            <w:r>
+              <w:rPr>
+                <w:rFonts w:eastAsiaTheme="minorEastAsia"/>
+                <w:noProof/>
+                <w:lang w:eastAsia="en-IE"/>
+              </w:rPr>
+              <w:tab/>
+            </w:r>
+            <w:r>
+              <w:rPr>
+                <w:rStyle w:val="Hyperlink"/>
+                <w:noProof/>
+              </w:rPr>
+              <w:t>Problems and Solutions</w:t>
+            </w:r>
+            <w:r>
+              <w:rPr>
+                <w:noProof/>
+                <w:webHidden/>
+              </w:rPr>
+              <w:tab/>
+            </w:r>
+            <w:r>
+              <w:rPr>
+                <w:noProof/>
+                <w:webHidden/>
+              </w:rPr>
+              <w:fldChar w:fldCharType="begin"/>
+            </w:r>
+            <w:r>
+              <w:rPr>
+                <w:noProof/>
+                <w:webHidden/>
+              </w:rPr>
+              <w:instrText xml:space="preserve"> PAGEREF _Toc514279537 \h </w:instrText>
+            </w:r>
+            <w:r>
+              <w:rPr>
+                <w:noProof/>
+                <w:webHidden/>
+              </w:rPr>
+            </w:r>
+            <w:r>
+              <w:rPr>
+                <w:noProof/>
+                <w:webHidden/>
+              </w:rPr>
+              <w:fldChar w:fldCharType="separate"/>
+            </w:r>
+            <w:r>
+              <w:rPr>
+                <w:noProof/>
+                <w:webHidden/>
+              </w:rPr>
+              <w:t>5</w:t>
+            </w:r>
+            <w:r>
+              <w:rPr>
+                <w:noProof/>
+                <w:webHidden/>
+              </w:rPr>
+              <w:fldChar w:fldCharType="end"/>
+            </w:r>
+          </w:hyperlink>
+        </w:p>
+        <w:p>
+          <w:pPr>
+            <w:pStyle w:val="TOC1"/>
+            <w:tabs>
+              <w:tab w:val="left" w:pos="440"/>
+              <w:tab w:val="right" w:leader="dot" w:pos="9016"/>
+            </w:tabs>
+            <w:rPr>
+              <w:rFonts w:eastAsiaTheme="minorEastAsia"/>
+              <w:noProof/>
+              <w:lang w:eastAsia="en-IE"/>
+            </w:rPr>
+          </w:pPr>
+          <w:hyperlink w:anchor="_Toc514279538" w:history="1">
+            <w:r>
+              <w:rPr>
+                <w:rStyle w:val="Hyperlink"/>
+                <w:noProof/>
+              </w:rPr>
+              <w:t>5.</w:t>
+            </w:r>
+            <w:r>
+              <w:rPr>
+                <w:rFonts w:eastAsiaTheme="minorEastAsia"/>
+                <w:noProof/>
+                <w:lang w:eastAsia="en-IE"/>
+              </w:rPr>
+              <w:tab/>
+            </w:r>
+            <w:r>
+              <w:rPr>
+                <w:rStyle w:val="Hyperlink"/>
+                <w:noProof/>
+              </w:rPr>
+              <w:t>Installation Guide</w:t>
+            </w:r>
+            <w:r>
+              <w:rPr>
+                <w:noProof/>
+                <w:webHidden/>
+              </w:rPr>
+              <w:tab/>
+            </w:r>
+            <w:r>
+              <w:rPr>
+                <w:noProof/>
+                <w:webHidden/>
+              </w:rPr>
+              <w:fldChar w:fldCharType="begin"/>
+            </w:r>
+            <w:r>
+              <w:rPr>
+                <w:noProof/>
+                <w:webHidden/>
+              </w:rPr>
+              <w:instrText xml:space="preserve"> PAGEREF _Toc514279538 \h </w:instrText>
+            </w:r>
+            <w:r>
+              <w:rPr>
+                <w:noProof/>
+                <w:webHidden/>
+              </w:rPr>
+            </w:r>
+            <w:r>
+              <w:rPr>
+                <w:noProof/>
+                <w:webHidden/>
+              </w:rPr>
+              <w:fldChar w:fldCharType="separate"/>
+            </w:r>
+            <w:r>
+              <w:rPr>
+                <w:noProof/>
+                <w:webHidden/>
+              </w:rPr>
+              <w:t>6</w:t>
+            </w:r>
+            <w:r>
+              <w:rPr>
+                <w:noProof/>
+                <w:webHidden/>
+              </w:rPr>
+              <w:fldChar w:fldCharType="end"/>
+            </w:r>
+          </w:hyperlink>
+        </w:p>
+        <w:p>
+          <w:pPr>
+            <w:pStyle w:val="TOC1"/>
+            <w:tabs>
+              <w:tab w:val="left" w:pos="440"/>
+              <w:tab w:val="right" w:leader="dot" w:pos="9016"/>
+            </w:tabs>
+            <w:rPr>
+              <w:rFonts w:eastAsiaTheme="minorEastAsia"/>
+              <w:noProof/>
+              <w:lang w:eastAsia="en-IE"/>
+            </w:rPr>
+          </w:pPr>
+          <w:hyperlink w:anchor="_Toc514279539" w:history="1">
+            <w:r>
+              <w:rPr>
+                <w:rStyle w:val="Hyperlink"/>
+                <w:noProof/>
+              </w:rPr>
+              <w:t>6.</w:t>
+            </w:r>
+            <w:r>
+              <w:rPr>
+                <w:rFonts w:eastAsiaTheme="minorEastAsia"/>
+                <w:noProof/>
+                <w:lang w:eastAsia="en-IE"/>
+              </w:rPr>
+              <w:tab/>
+            </w:r>
+            <w:r>
+              <w:rPr>
+                <w:rStyle w:val="Hyperlink"/>
+                <w:noProof/>
+              </w:rPr>
+              <w:t>References</w:t>
+            </w:r>
+            <w:r>
+              <w:rPr>
+                <w:noProof/>
+                <w:webHidden/>
+              </w:rPr>
+              <w:tab/>
+            </w:r>
+            <w:r>
+              <w:rPr>
+                <w:noProof/>
+                <w:webHidden/>
+              </w:rPr>
+              <w:fldChar w:fldCharType="begin"/>
+            </w:r>
+            <w:r>
+              <w:rPr>
+                <w:noProof/>
+                <w:webHidden/>
+              </w:rPr>
+              <w:instrText xml:space="preserve"> PAGEREF _Toc514279539 \h </w:instrText>
+            </w:r>
+            <w:r>
+              <w:rPr>
+                <w:noProof/>
+                <w:webHidden/>
+              </w:rPr>
+            </w:r>
+            <w:r>
+              <w:rPr>
+                <w:noProof/>
+                <w:webHidden/>
+              </w:rPr>
+              <w:fldChar w:fldCharType="separate"/>
+            </w:r>
+            <w:r>
+              <w:rPr>
+                <w:noProof/>
+                <w:webHidden/>
+              </w:rPr>
+              <w:t>7</w:t>
+            </w:r>
+            <w:r>
+              <w:rPr>
+                <w:noProof/>
+                <w:webHidden/>
+              </w:rPr>
+              <w:fldChar w:fldCharType="end"/>
+            </w:r>
+          </w:hyperlink>
+        </w:p>
+        <w:p>
+          <w:pPr>
+            <w:sectPr>
+              <w:pgSz w:w="11906" w:h="16838"/>
+              <w:pgMar w:top="1440" w:right="1440" w:bottom="1440" w:left="1440" w:header="708" w:footer="708" w:gutter="0"/>
+              <w:pgNumType w:start="0"/>
+              <w:cols w:space="708"/>
+              <w:titlePg/>
+              <w:docGrid w:linePitch="360"/>
+            </w:sectPr>
+          </w:pPr>
           <w:r>
             <w:rPr>
               <w:b/>
@@ -1346,24 +1720,15 @@
     </w:sdt>
     <w:p>
       <w:pPr>
-        <w:sectPr>
-          <w:pgSz w:w="11906" w:h="16838"/>
-          <w:pgMar w:top="1440" w:right="1440" w:bottom="1440" w:left="1440" w:header="708" w:footer="708" w:gutter="0"/>
-          <w:pgNumType w:start="0"/>
-          <w:cols w:space="708"/>
-          <w:titlePg/>
-          <w:docGrid w:linePitch="360"/>
-        </w:sectPr>
-      </w:pPr>
-    </w:p>
-    <w:p>
-      <w:pPr>
         <w:pStyle w:val="Heading1"/>
-        <w:rPr>
-          <w:noProof/>
-        </w:rPr>
-      </w:pPr>
-      <w:bookmarkStart w:id="1" w:name="_Toc511389053"/>
+        <w:numPr>
+          <w:ilvl w:val="0"/>
+          <w:numId w:val="2"/>
+        </w:numPr>
+        <w:rPr>
+          <w:noProof/>
+        </w:rPr>
+      </w:pPr>
       <w:r>
         <w:rPr>
           <w:noProof/>
@@ -1371,1140 +1736,579 @@
         <w:lastRenderedPageBreak/>
         <w:t>Introduction</w:t>
       </w:r>
-      <w:bookmarkEnd w:id="1"/>
-    </w:p>
-    <w:p/>
-    <w:p>
-      <w:pPr>
-        <w:pStyle w:val="Heading2"/>
-      </w:pPr>
-      <w:bookmarkStart w:id="2" w:name="_Toc511389054"/>
       <w:r>
-        <w:t>Overview</w:t>
-      </w:r>
-      <w:bookmarkEnd w:id="2"/>
-    </w:p>
-    <w:p>
-      <w:pPr>
-        <w:pStyle w:val="Heading2"/>
-      </w:pPr>
-      <w:bookmarkStart w:id="3" w:name="_Toc511389055"/>
-      <w:r>
-        <w:t>Glossary</w:t>
-      </w:r>
-      <w:bookmarkEnd w:id="3"/>
-    </w:p>
-    <w:p/>
-    <w:p>
-      <w:pPr>
-        <w:pStyle w:val="Heading1"/>
-      </w:pPr>
-      <w:bookmarkStart w:id="4" w:name="_Toc511389056"/>
-      <w:r>
-        <w:t>System Architecture</w:t>
-      </w:r>
-      <w:bookmarkEnd w:id="4"/>
-    </w:p>
-    <w:p/>
-    <w:p>
-      <w:pPr>
-        <w:pStyle w:val="Heading1"/>
-      </w:pPr>
-      <w:bookmarkStart w:id="5" w:name="_Toc511389057"/>
-      <w:r>
-        <w:t>High-Level Design</w:t>
-      </w:r>
-      <w:bookmarkEnd w:id="5"/>
-    </w:p>
-    <w:p/>
-    <w:p>
-      <w:pPr>
-        <w:pStyle w:val="Heading1"/>
-      </w:pPr>
-      <w:bookmarkStart w:id="6" w:name="_Toc511389058"/>
-      <w:r>
-        <w:t>Problems and Solutions</w:t>
-      </w:r>
-      <w:bookmarkEnd w:id="6"/>
-    </w:p>
-    <w:p/>
-    <w:p>
-      <w:pPr>
-        <w:pStyle w:val="Heading1"/>
-      </w:pPr>
-      <w:bookmarkStart w:id="7" w:name="_Toc511389059"/>
-      <w:r>
-        <w:t>Installation Guide</w:t>
-      </w:r>
-      <w:bookmarkEnd w:id="7"/>
-    </w:p>
-    <w:p/>
-    <w:p>
-      <w:r>
-        <w:t>1.  [Introduction](#1introduction)</w:t>
+        <w:rPr>
+          <w:noProof/>
+        </w:rPr>
+        <w:tab/>
       </w:r>
     </w:p>
     <w:p>
+      <w:pPr>
+        <w:pStyle w:val="Heading1"/>
+        <w:numPr>
+          <w:ilvl w:val="0"/>
+          <w:numId w:val="2"/>
+        </w:numPr>
+        <w:rPr>
+          <w:noProof/>
+        </w:rPr>
+      </w:pPr>
       <w:r>
-        <w:t xml:space="preserve">    1.  [Overview](#11overview)</w:t>
+        <w:rPr>
+          <w:noProof/>
+        </w:rPr>
+        <w:t>Mobile Testin</w:t>
       </w:r>
     </w:p>
     <w:p>
+      <w:pPr>
+        <w:pStyle w:val="Heading1"/>
+        <w:numPr>
+          <w:ilvl w:val="0"/>
+          <w:numId w:val="2"/>
+        </w:numPr>
+        <w:rPr>
+          <w:noProof/>
+        </w:rPr>
+      </w:pPr>
       <w:r>
-        <w:t xml:space="preserve">    2.  [Glossary](#12glossary)</w:t>
+        <w:rPr>
+          <w:noProof/>
+        </w:rPr>
+        <w:t>Overvie</w:t>
       </w:r>
     </w:p>
     <w:p>
+      <w:pPr>
+        <w:pStyle w:val="Heading1"/>
+        <w:numPr>
+          <w:ilvl w:val="0"/>
+          <w:numId w:val="2"/>
+        </w:numPr>
+        <w:rPr>
+          <w:noProof/>
+        </w:rPr>
+      </w:pPr>
       <w:r>
-        <w:t>2.  [System Architecture](#2system-architecture)</w:t>
+        <w:rPr>
+          <w:noProof/>
+        </w:rPr>
+        <w:t>Functional Testin</w:t>
       </w:r>
     </w:p>
     <w:p>
+      <w:pPr>
+        <w:pStyle w:val="Heading1"/>
+        <w:numPr>
+          <w:ilvl w:val="0"/>
+          <w:numId w:val="2"/>
+        </w:numPr>
+        <w:rPr>
+          <w:noProof/>
+        </w:rPr>
+      </w:pPr>
       <w:r>
-        <w:t>3.  [High-Level Design](#3high-level-design)</w:t>
+        <w:rPr>
+          <w:noProof/>
+        </w:rPr>
+        <w:t>Functional Testing – Workflow Char</w:t>
       </w:r>
     </w:p>
     <w:p>
+      <w:pPr>
+        <w:pStyle w:val="Heading1"/>
+        <w:numPr>
+          <w:ilvl w:val="0"/>
+          <w:numId w:val="2"/>
+        </w:numPr>
+        <w:rPr>
+          <w:noProof/>
+        </w:rPr>
+      </w:pPr>
       <w:r>
-        <w:t>4.  [Problems and Resolution](#4problems-and-resolution)</w:t>
+        <w:rPr>
+          <w:noProof/>
+        </w:rPr>
+        <w:t>Functional Testing – Results Char</w:t>
       </w:r>
     </w:p>
     <w:p>
+      <w:pPr>
+        <w:pStyle w:val="Heading1"/>
+        <w:numPr>
+          <w:ilvl w:val="0"/>
+          <w:numId w:val="2"/>
+        </w:numPr>
+        <w:rPr>
+          <w:noProof/>
+        </w:rPr>
+      </w:pPr>
       <w:r>
-        <w:t>5.  [Installation Guide](#5installation-guide)</w:t>
-      </w:r>
-    </w:p>
-    <w:p/>
-    <w:p>
-      <w:r>
-        <w:t>**1.Introduction**</w:t>
+        <w:rPr>
+          <w:noProof/>
+        </w:rPr>
+        <w:t>Functional Testing Conclusio</w:t>
       </w:r>
     </w:p>
     <w:p>
+      <w:pPr>
+        <w:pStyle w:val="Heading1"/>
+        <w:numPr>
+          <w:ilvl w:val="0"/>
+          <w:numId w:val="2"/>
+        </w:numPr>
+        <w:rPr>
+          <w:noProof/>
+        </w:rPr>
+      </w:pPr>
       <w:r>
-        <w:t>========</w:t>
-      </w:r>
-    </w:p>
-    <w:p/>
-    <w:p>
-      <w:r>
-        <w:t>This document will outline the system architecture, high-level design overview,</w:t>
+        <w:rPr>
+          <w:noProof/>
+        </w:rPr>
+        <w:t>User Testin</w:t>
       </w:r>
     </w:p>
     <w:p>
+      <w:pPr>
+        <w:pStyle w:val="Heading1"/>
+        <w:numPr>
+          <w:ilvl w:val="0"/>
+          <w:numId w:val="2"/>
+        </w:numPr>
+        <w:rPr>
+          <w:noProof/>
+        </w:rPr>
+      </w:pPr>
       <w:r>
-        <w:t>as well as the problems encountered while developing the application.</w:t>
-      </w:r>
-    </w:p>
-    <w:p/>
-    <w:p>
-      <w:r>
-        <w:t>The Network Deployment Automation &amp; Maintenance Tool has been developed to</w:t>
+        <w:rPr>
+          <w:noProof/>
+        </w:rPr>
+        <w:t>User Testing Breakdow</w:t>
       </w:r>
     </w:p>
     <w:p>
+      <w:pPr>
+        <w:pStyle w:val="Heading1"/>
+        <w:numPr>
+          <w:ilvl w:val="0"/>
+          <w:numId w:val="2"/>
+        </w:numPr>
+        <w:rPr>
+          <w:noProof/>
+        </w:rPr>
+      </w:pPr>
       <w:r>
-        <w:t>automate the most common/repetitive task carried out by network engineers.</w:t>
-      </w:r>
-    </w:p>
-    <w:p/>
-    <w:p>
-      <w:r>
-        <w:t>### 1.1 Overview</w:t>
-      </w:r>
-    </w:p>
-    <w:p/>
-    <w:p>
-      <w:r>
-        <w:t>The application is dependent on highly specialised hardware/software to be used</w:t>
+        <w:rPr>
+          <w:noProof/>
+        </w:rPr>
+        <w:t>General User Informatio</w:t>
       </w:r>
     </w:p>
     <w:p>
+      <w:pPr>
+        <w:pStyle w:val="Heading1"/>
+        <w:numPr>
+          <w:ilvl w:val="0"/>
+          <w:numId w:val="2"/>
+        </w:numPr>
+        <w:rPr>
+          <w:noProof/>
+        </w:rPr>
+      </w:pPr>
       <w:r>
-        <w:t>to its full potential. The three main areas the program automates are device</w:t>
+        <w:rPr>
+          <w:noProof/>
+        </w:rPr>
+        <w:t>Creating A Profil</w:t>
       </w:r>
     </w:p>
     <w:p>
+      <w:pPr>
+        <w:pStyle w:val="Heading1"/>
+        <w:numPr>
+          <w:ilvl w:val="0"/>
+          <w:numId w:val="2"/>
+        </w:numPr>
+        <w:rPr>
+          <w:noProof/>
+        </w:rPr>
+      </w:pPr>
       <w:r>
-        <w:t>*deployment* ([Juniper Networks](http://www.juniper.net/us/en/) Routers,</w:t>
+        <w:rPr>
+          <w:noProof/>
+        </w:rPr>
+        <w:t>Creating An Identity Car</w:t>
       </w:r>
     </w:p>
     <w:p>
+      <w:pPr>
+        <w:pStyle w:val="Heading1"/>
+        <w:numPr>
+          <w:ilvl w:val="0"/>
+          <w:numId w:val="2"/>
+        </w:numPr>
+        <w:rPr>
+          <w:noProof/>
+        </w:rPr>
+      </w:pPr>
       <w:r>
-        <w:t>Switches and Firewalls), *maintenance* (version control of configuration files -</w:t>
+        <w:rPr>
+          <w:noProof/>
+        </w:rPr>
+        <w:t>Submitting A Created Identit</w:t>
       </w:r>
     </w:p>
     <w:p>
+      <w:pPr>
+        <w:pStyle w:val="Heading1"/>
+        <w:numPr>
+          <w:ilvl w:val="0"/>
+          <w:numId w:val="2"/>
+        </w:numPr>
+        <w:rPr>
+          <w:noProof/>
+        </w:rPr>
+      </w:pPr>
       <w:r>
-        <w:t>GitHub like feature) and *troubleshooting* - a network mapping tool.</w:t>
+        <w:rPr>
+          <w:noProof/>
+        </w:rPr>
+        <w:t>Creating A Reques</w:t>
       </w:r>
     </w:p>
     <w:p>
+      <w:pPr>
+        <w:pStyle w:val="Heading1"/>
+        <w:numPr>
+          <w:ilvl w:val="0"/>
+          <w:numId w:val="2"/>
+        </w:numPr>
+        <w:rPr>
+          <w:noProof/>
+        </w:rPr>
+      </w:pPr>
       <w:r>
-        <w:t>It communicates with other systems on the Local Area Network using various</w:t>
-      </w:r>
-      <w:r>
-        <w:br/>
+        <w:rPr>
+          <w:noProof/>
+        </w:rPr>
+        <w:t>User Testing Conclusion</w:t>
       </w:r>
     </w:p>
     <w:p>
+      <w:pPr>
+        <w:pStyle w:val="Heading1"/>
+        <w:numPr>
+          <w:ilvl w:val="0"/>
+          <w:numId w:val="2"/>
+        </w:numPr>
+        <w:rPr>
+          <w:noProof/>
+        </w:rPr>
+      </w:pPr>
       <w:r>
-        <w:t>protocols, such as SSH, FTP, TCP, etc. In order to accomplish this, there are</w:t>
+        <w:rPr>
+          <w:noProof/>
+        </w:rPr>
+        <w:t>Automation Testing</w:t>
       </w:r>
     </w:p>
     <w:p>
+      <w:pPr>
+        <w:pStyle w:val="Heading1"/>
+        <w:numPr>
+          <w:ilvl w:val="0"/>
+          <w:numId w:val="2"/>
+        </w:numPr>
+        <w:rPr>
+          <w:noProof/>
+        </w:rPr>
+      </w:pPr>
       <w:r>
-        <w:t>various requirements needed to be satisfied by the user (Network Engineer) in</w:t>
+        <w:rPr>
+          <w:noProof/>
+        </w:rPr>
+        <w:t>Overview</w:t>
       </w:r>
     </w:p>
     <w:p>
+      <w:pPr>
+        <w:pStyle w:val="Heading1"/>
+        <w:numPr>
+          <w:ilvl w:val="0"/>
+          <w:numId w:val="2"/>
+        </w:numPr>
+        <w:rPr>
+          <w:noProof/>
+        </w:rPr>
+      </w:pPr>
       <w:r>
-        <w:t>order to use some program features, mainly the deployment module.</w:t>
-      </w:r>
-    </w:p>
-    <w:p/>
-    <w:p>
-      <w:r>
-        <w:t>### 1.2 Glossary</w:t>
-      </w:r>
-    </w:p>
-    <w:p/>
-    <w:p>
-      <w:r>
-        <w:t>**FTP Server** – hardware/software using the File Transfer Protocol to store,</w:t>
+        <w:rPr>
+          <w:noProof/>
+        </w:rPr>
+        <w:t>Automation Testing Results</w:t>
       </w:r>
     </w:p>
     <w:p>
+      <w:pPr>
+        <w:pStyle w:val="Heading1"/>
+        <w:numPr>
+          <w:ilvl w:val="0"/>
+          <w:numId w:val="2"/>
+        </w:numPr>
+        <w:rPr>
+          <w:noProof/>
+        </w:rPr>
+      </w:pPr>
       <w:r>
-        <w:t>receive and share files over a network.</w:t>
-      </w:r>
-    </w:p>
-    <w:p/>
-    <w:p>
-      <w:r>
-        <w:t>**Console Server** – a device containing one or multiple serial ports, allowing</w:t>
+        <w:rPr>
+          <w:noProof/>
+        </w:rPr>
+        <w:t>Automation Testing Conclusion</w:t>
       </w:r>
     </w:p>
     <w:p>
+      <w:pPr>
+        <w:pStyle w:val="Heading1"/>
+        <w:numPr>
+          <w:ilvl w:val="0"/>
+          <w:numId w:val="2"/>
+        </w:numPr>
+        <w:rPr>
+          <w:noProof/>
+        </w:rPr>
+      </w:pPr>
       <w:r>
-        <w:t>it to</w:t>
-      </w:r>
-    </w:p>
-    <w:p/>
-    <w:p>
-      <w:r>
-        <w:t>interface with other devices using various networking technologies. Mainly</w:t>
+        <w:rPr>
+          <w:noProof/>
+        </w:rPr>
+        <w:t>Backend Testing</w:t>
       </w:r>
     </w:p>
     <w:p>
+      <w:pPr>
+        <w:pStyle w:val="Heading1"/>
+        <w:numPr>
+          <w:ilvl w:val="0"/>
+          <w:numId w:val="2"/>
+        </w:numPr>
+        <w:rPr>
+          <w:noProof/>
+        </w:rPr>
+      </w:pPr>
       <w:r>
-        <w:t>deployed as a management device, as it enables the user to monitor and control devices</w:t>
+        <w:rPr>
+          <w:noProof/>
+        </w:rPr>
+        <w:t>Overview</w:t>
       </w:r>
     </w:p>
     <w:p>
+      <w:pPr>
+        <w:pStyle w:val="Heading1"/>
+        <w:numPr>
+          <w:ilvl w:val="0"/>
+          <w:numId w:val="2"/>
+        </w:numPr>
+        <w:rPr>
+          <w:noProof/>
+        </w:rPr>
+      </w:pPr>
       <w:r>
-        <w:t>plugged in from a local or remote network.</w:t>
-      </w:r>
-    </w:p>
-    <w:p/>
-    <w:p>
-      <w:r>
-        <w:t>**Database Server** - Hardware/software using languages such as MySQL to store and access</w:t>
+        <w:rPr>
+          <w:noProof/>
+        </w:rPr>
+        <w:lastRenderedPageBreak/>
+        <w:t>Unit Testing</w:t>
       </w:r>
     </w:p>
     <w:p>
+      <w:pPr>
+        <w:pStyle w:val="Heading1"/>
+        <w:numPr>
+          <w:ilvl w:val="0"/>
+          <w:numId w:val="2"/>
+        </w:numPr>
+        <w:rPr>
+          <w:noProof/>
+        </w:rPr>
+      </w:pPr>
       <w:r>
-        <w:t>data from a local/remote location for tasks such as analysis, storage, manipulation and archiving.</w:t>
-      </w:r>
-    </w:p>
-    <w:p/>
-    <w:p>
-      <w:r>
-        <w:t>**Network Switch** – connects various devices together on a computer network. It</w:t>
+        <w:rPr>
+          <w:noProof/>
+        </w:rPr>
+        <w:t>Overview</w:t>
       </w:r>
     </w:p>
     <w:p>
+      <w:pPr>
+        <w:pStyle w:val="Heading1"/>
+        <w:numPr>
+          <w:ilvl w:val="0"/>
+          <w:numId w:val="2"/>
+        </w:numPr>
+        <w:rPr>
+          <w:noProof/>
+        </w:rPr>
+      </w:pPr>
       <w:r>
-        <w:t>uses packet switching to receive, process and forward data to the destination</w:t>
+        <w:rPr>
+          <w:noProof/>
+        </w:rPr>
+        <w:t>Sonarqube</w:t>
       </w:r>
     </w:p>
     <w:p>
+      <w:pPr>
+        <w:pStyle w:val="Heading1"/>
+        <w:numPr>
+          <w:ilvl w:val="0"/>
+          <w:numId w:val="2"/>
+        </w:numPr>
+        <w:rPr>
+          <w:noProof/>
+        </w:rPr>
+      </w:pPr>
       <w:r>
-        <w:t>device,</w:t>
-      </w:r>
-    </w:p>
-    <w:p/>
-    <w:p>
-      <w:r>
-        <w:lastRenderedPageBreak/>
-        <w:t>operating on the data link layer of the OSI Model.</w:t>
-      </w:r>
-    </w:p>
-    <w:p/>
-    <w:p>
-      <w:r>
-        <w:t>**Network Router** – forwards data packets between different networks. Packets</w:t>
+        <w:rPr>
+          <w:noProof/>
+        </w:rPr>
+        <w:t>Integration Testing</w:t>
       </w:r>
     </w:p>
     <w:p>
+      <w:pPr>
+        <w:pStyle w:val="Heading1"/>
+        <w:numPr>
+          <w:ilvl w:val="0"/>
+          <w:numId w:val="2"/>
+        </w:numPr>
+        <w:rPr>
+          <w:noProof/>
+        </w:rPr>
+      </w:pPr>
       <w:r>
-        <w:t>are</w:t>
-      </w:r>
-    </w:p>
-    <w:p/>
-    <w:p>
-      <w:r>
-        <w:t>usually forwarded between routers, until it reaches its destination node. They</w:t>
+        <w:rPr>
+          <w:noProof/>
+        </w:rPr>
+        <w:t>Backend Testing Conclusion</w:t>
       </w:r>
     </w:p>
     <w:p>
+      <w:pPr>
+        <w:pStyle w:val="Heading1"/>
+        <w:numPr>
+          <w:ilvl w:val="0"/>
+          <w:numId w:val="2"/>
+        </w:numPr>
+        <w:rPr>
+          <w:noProof/>
+        </w:rPr>
+      </w:pPr>
       <w:r>
-        <w:t>operate on the Network Layer of the OSI Model.</w:t>
-      </w:r>
-    </w:p>
-    <w:p/>
-    <w:p>
-      <w:r>
-        <w:t>**Firewall** – a network security device that monitors incoming and outgoing</w:t>
+        <w:rPr>
+          <w:noProof/>
+        </w:rPr>
+        <w:t>Admin Testing</w:t>
       </w:r>
     </w:p>
     <w:p>
+      <w:pPr>
+        <w:pStyle w:val="Heading1"/>
+        <w:numPr>
+          <w:ilvl w:val="0"/>
+          <w:numId w:val="2"/>
+        </w:numPr>
+        <w:rPr>
+          <w:noProof/>
+        </w:rPr>
+      </w:pPr>
       <w:r>
-        <w:t>traffic,</w:t>
-      </w:r>
-    </w:p>
-    <w:p/>
-    <w:p>
-      <w:r>
-        <w:t>making decisions in real-time whether to allow or block traffic based on a</w:t>
+        <w:rPr>
+          <w:noProof/>
+        </w:rPr>
+        <w:t>Overview</w:t>
       </w:r>
     </w:p>
     <w:p>
+      <w:pPr>
+        <w:pStyle w:val="Heading1"/>
+        <w:numPr>
+          <w:ilvl w:val="0"/>
+          <w:numId w:val="2"/>
+        </w:numPr>
+        <w:rPr>
+          <w:noProof/>
+        </w:rPr>
+      </w:pPr>
       <w:r>
-        <w:t>defined set</w:t>
-      </w:r>
-    </w:p>
-    <w:p/>
-    <w:p>
-      <w:r>
-        <w:t>of security rules.</w:t>
-      </w:r>
-    </w:p>
-    <w:p/>
-    <w:p>
-      <w:r>
-        <w:t>**ICMP** – network layer protocol that provides troubleshooting, control and</w:t>
+        <w:rPr>
+          <w:noProof/>
+        </w:rPr>
+        <w:t>Functional Testing</w:t>
       </w:r>
     </w:p>
     <w:p>
+      <w:pPr>
+        <w:pStyle w:val="Heading1"/>
+        <w:numPr>
+          <w:ilvl w:val="0"/>
+          <w:numId w:val="2"/>
+        </w:numPr>
+        <w:rPr>
+          <w:noProof/>
+        </w:rPr>
+      </w:pPr>
       <w:r>
-        <w:t>error message services. Allows for the usage of a network utility called Ping.</w:t>
-      </w:r>
-    </w:p>
-    <w:p/>
-    <w:p>
-      <w:r>
-        <w:t>**SSH** – a cryptographic network protocol for operating network services</w:t>
+        <w:rPr>
+          <w:noProof/>
+        </w:rPr>
+        <w:t>Functional Testing – Workflow Chart</w:t>
       </w:r>
     </w:p>
     <w:p>
+      <w:pPr>
+        <w:pStyle w:val="Heading1"/>
+        <w:numPr>
+          <w:ilvl w:val="0"/>
+          <w:numId w:val="2"/>
+        </w:numPr>
+        <w:rPr>
+          <w:noProof/>
+        </w:rPr>
+      </w:pPr>
       <w:r>
-        <w:t>securely</w:t>
-      </w:r>
-    </w:p>
-    <w:p/>
-    <w:p>
-      <w:r>
-        <w:t>over an unsecured network. The best-known example application is for remote</w:t>
+        <w:rPr>
+          <w:noProof/>
+        </w:rPr>
+        <w:t>Functional Testing – Results Chart</w:t>
       </w:r>
     </w:p>
     <w:p>
+      <w:pPr>
+        <w:pStyle w:val="Heading1"/>
+        <w:numPr>
+          <w:ilvl w:val="0"/>
+          <w:numId w:val="2"/>
+        </w:numPr>
+      </w:pPr>
       <w:r>
-        <w:t>login</w:t>
+        <w:rPr>
+          <w:noProof/>
+        </w:rPr>
+        <w:t>Functional Testing Conclusion</w:t>
       </w:r>
+      <w:r>
+        <w:rPr>
+          <w:noProof/>
+        </w:rPr>
+        <w:tab/>
+      </w:r>
+      <w:bookmarkStart w:id="0" w:name="_GoBack"/>
+      <w:bookmarkEnd w:id="0"/>
     </w:p>
-    <w:p/>
-    <w:p>
-      <w:r>
-        <w:t>to computer systems by users.</w:t>
-      </w:r>
-    </w:p>
-    <w:p/>
-    <w:p>
-      <w:r>
-        <w:t>**XML** – is a markup language that defines rules for encoding data in a human</w:t>
-      </w:r>
-    </w:p>
-    <w:p>
-      <w:r>
-        <w:t>readable and machine-readable code.</w:t>
-      </w:r>
-    </w:p>
-    <w:p/>
-    <w:p>
-      <w:r>
-        <w:t>**ARP** – Address Resolution Protocol is used by the Internet Protocol (IPv4),</w:t>
-      </w:r>
-    </w:p>
-    <w:p>
-      <w:r>
-        <w:lastRenderedPageBreak/>
-        <w:t>to map IP network addresses to the hardware addresses (MAC). It operates below</w:t>
-      </w:r>
-    </w:p>
-    <w:p>
-      <w:r>
-        <w:t>the network layer as a part of the interface between the OSI network and link</w:t>
-      </w:r>
-    </w:p>
-    <w:p>
-      <w:r>
-        <w:t>layer.</w:t>
-      </w:r>
-    </w:p>
-    <w:p/>
-    <w:p/>
-    <w:p/>
-    <w:p>
-      <w:r>
-        <w:t>2.System Architecture</w:t>
-      </w:r>
-    </w:p>
-    <w:p>
-      <w:r>
-        <w:t>================</w:t>
-      </w:r>
-    </w:p>
-    <w:p/>
-    <w:p>
-      <w:r>
-        <w:t>Network Architecture Required:</w:t>
-      </w:r>
-    </w:p>
-    <w:p/>
-    <w:p>
-      <w:r>
-        <w:t>![lan](http://i.imgur.com/08NmJCK.png)</w:t>
-      </w:r>
-    </w:p>
-    <w:p/>
-    <w:p>
-      <w:r>
-        <w:t>The system has been split up into **three** main modules:</w:t>
-      </w:r>
-    </w:p>
-    <w:p/>
-    <w:p>
-      <w:r>
-        <w:t>1.  **Deployment**</w:t>
-      </w:r>
-    </w:p>
-    <w:p/>
-    <w:p>
-      <w:r>
-        <w:t xml:space="preserve">    This module is used to automate the deployment of Juniper Networking</w:t>
-      </w:r>
-    </w:p>
-    <w:p>
-      <w:r>
-        <w:t xml:space="preserve">    devices, by automatically updating the device’s operating system as well as</w:t>
-      </w:r>
-    </w:p>
-    <w:p>
-      <w:r>
-        <w:t xml:space="preserve">    applying an initial configuration file.</w:t>
-      </w:r>
-    </w:p>
-    <w:p/>
-    <w:p>
-      <w:r>
-        <w:t xml:space="preserve">2.  **Maintenance**  </w:t>
-      </w:r>
-    </w:p>
-    <w:p>
-      <w:r>
-        <w:t xml:space="preserve">    This module is responsible for a version control of configuration files</w:t>
-      </w:r>
-    </w:p>
-    <w:p>
-      <w:r>
-        <w:t xml:space="preserve">    applied to devices. It shows the user the lines added and removed from the</w:t>
-      </w:r>
-    </w:p>
-    <w:p>
-      <w:r>
-        <w:t xml:space="preserve">    application file, as well as allowing for traceability of who has applied</w:t>
-      </w:r>
-    </w:p>
-    <w:p>
-      <w:r>
-        <w:t xml:space="preserve">    the changes to the device configuration.</w:t>
-      </w:r>
-    </w:p>
-    <w:p/>
-    <w:p>
-      <w:r>
-        <w:t xml:space="preserve">3.  **Troubleshooting**  </w:t>
-      </w:r>
-    </w:p>
-    <w:p>
-      <w:r>
-        <w:t xml:space="preserve">    The main feature of this module is to create a map of a local area network,</w:t>
-      </w:r>
-    </w:p>
-    <w:p>
-      <w:r>
-        <w:t xml:space="preserve">    by representing each device as a node on a graph. It also gives the user the</w:t>
-      </w:r>
-    </w:p>
-    <w:p>
-      <w:r>
-        <w:t xml:space="preserve">    ability to easily check device details such as IPv4 address, MAC address and</w:t>
-      </w:r>
-    </w:p>
-    <w:p>
-      <w:r>
-        <w:lastRenderedPageBreak/>
-        <w:t xml:space="preserve">    manufacturer of device.  </w:t>
-      </w:r>
-    </w:p>
-    <w:p>
-      <w:r>
-        <w:t xml:space="preserve">    Finally, if there is a Juniper device on the network, additional information</w:t>
-      </w:r>
-    </w:p>
-    <w:p>
-      <w:r>
-        <w:t xml:space="preserve">    will be shown such as CPU temperature, RAM usage, device uptime and active</w:t>
-      </w:r>
-    </w:p>
-    <w:p>
-      <w:r>
-        <w:t xml:space="preserve">    alarms on a device.</w:t>
-      </w:r>
-    </w:p>
-    <w:p/>
-    <w:p>
-      <w:r>
-        <w:t>**System Architecture Diagram:**</w:t>
-      </w:r>
-    </w:p>
-    <w:p/>
-    <w:p>
-      <w:r>
-        <w:t>![system](http://i.imgur.com/pt2GNnc.png)</w:t>
-      </w:r>
-    </w:p>
-    <w:p/>
-    <w:p>
-      <w:r>
-        <w:t>3rd party dependencies used:</w:t>
-      </w:r>
-    </w:p>
-    <w:p/>
-    <w:p>
-      <w:r>
-        <w:t>-   *xmltodict* – Used to encode and decode xml files while parsing output from</w:t>
-      </w:r>
-    </w:p>
-    <w:p>
-      <w:r>
-        <w:t xml:space="preserve">    a Juniper device.</w:t>
-      </w:r>
-    </w:p>
-    <w:p/>
-    <w:p>
-      <w:r>
-        <w:t>-   *paramiko* – Used to communicate with various devices on the network via the</w:t>
-      </w:r>
-    </w:p>
-    <w:p>
-      <w:r>
-        <w:t xml:space="preserve">    SSH protocol.</w:t>
-      </w:r>
-    </w:p>
-    <w:p/>
-    <w:p>
-      <w:r>
-        <w:t>-   *PyQt5* – A library used to develop the main application user interface.</w:t>
-      </w:r>
-    </w:p>
-    <w:p/>
-    <w:p>
-      <w:r>
-        <w:t>-   *NetworkX* &amp; *Matplotlib* - Used to create and interactive graph in the</w:t>
-      </w:r>
-    </w:p>
-    <w:p>
-      <w:r>
-        <w:t xml:space="preserve">    troubleshooting module, after completing a network scan.</w:t>
-      </w:r>
-    </w:p>
-    <w:p/>
-    <w:p>
-      <w:r>
-        <w:t>-   *Pymysql* – Used to communicate with the database server over the network.</w:t>
-      </w:r>
-    </w:p>
-    <w:p/>
-    <w:p/>
-    <w:p/>
-    <w:p>
-      <w:r>
-        <w:t>3.High-Level Design</w:t>
-      </w:r>
-    </w:p>
-    <w:p>
-      <w:r>
-        <w:t>========</w:t>
-      </w:r>
-    </w:p>
-    <w:p/>
-    <w:p>
-      <w:r>
-        <w:t>The three modules outlined previously in the document have no direct communication channels, all communication is carried out via the main GUI thread *launcher.py*.</w:t>
-      </w:r>
-    </w:p>
-    <w:p/>
-    <w:p>
-      <w:r>
-        <w:t>**Data Flow Diagrams:**</w:t>
-      </w:r>
-    </w:p>
-    <w:p/>
-    <w:p>
-      <w:r>
-        <w:t>----------------------</w:t>
-      </w:r>
-    </w:p>
-    <w:p/>
-    <w:p>
-      <w:r>
-        <w:t>*Deployment*</w:t>
-      </w:r>
-    </w:p>
-    <w:p>
-      <w:r>
-        <w:t>![deployment](http://i.imgur.com/zjOqKhi.png)</w:t>
-      </w:r>
-    </w:p>
-    <w:p/>
-    <w:p>
-      <w:r>
-        <w:t>----------------------</w:t>
-      </w:r>
-    </w:p>
-    <w:p/>
-    <w:p>
-      <w:r>
-        <w:t>*Maintenance*</w:t>
-      </w:r>
-    </w:p>
-    <w:p>
-      <w:r>
-        <w:t>![maintenance](http://i.imgur.com/UiOOSOJ.png)</w:t>
-      </w:r>
-    </w:p>
-    <w:p/>
-    <w:p>
-      <w:r>
-        <w:t>----------------------</w:t>
-      </w:r>
-    </w:p>
-    <w:p/>
-    <w:p>
-      <w:r>
-        <w:t>*Troubleshooting*</w:t>
-      </w:r>
-    </w:p>
-    <w:p>
-      <w:r>
-        <w:t>![troubleshooting](http://i.imgur.com/iT2VirJ.png)</w:t>
-      </w:r>
-    </w:p>
-    <w:p/>
-    <w:p>
-      <w:r>
-        <w:t>----------------------</w:t>
-      </w:r>
-    </w:p>
-    <w:p/>
-    <w:p>
-      <w:r>
-        <w:t>**Constraints:**</w:t>
-      </w:r>
-    </w:p>
-    <w:p/>
-    <w:p>
-      <w:r>
-        <w:t>+ JUNOS - while interacting with a device to be configured from the deployment module, all commands sent and recieved are compatible with JUNOS (Juniper Networks Operating System).</w:t>
-      </w:r>
-    </w:p>
-    <w:p>
-      <w:r>
-        <w:t>+ Network Infrastructure -  as stated previously in the document, a combination of specialised network hardware/software is required in order to utilise the application to its full potential.</w:t>
-      </w:r>
-    </w:p>
-    <w:p>
-      <w:r>
-        <w:t xml:space="preserve">+ Security - keeping the application dependency for an internet connection down to a minimum, as one of the main reasons for not using the GitHub platform for version control is the feedback gathered by the companies in the industry with security concerns. </w:t>
-      </w:r>
-    </w:p>
-    <w:p/>
-    <w:p>
-      <w:r>
-        <w:t>All decisions during the design phase have been to accomodate the constraints stated above.</w:t>
-      </w:r>
-    </w:p>
-    <w:p/>
-    <w:p>
-      <w:r>
-        <w:lastRenderedPageBreak/>
-        <w:t>4.Problems and Resolution</w:t>
-      </w:r>
-    </w:p>
-    <w:p>
-      <w:r>
-        <w:t>========</w:t>
-      </w:r>
-    </w:p>
-    <w:p/>
-    <w:p>
-      <w:r>
-        <w:t>This section should include a description of any major problems encountered</w:t>
-      </w:r>
-    </w:p>
-    <w:p>
-      <w:r>
-        <w:t>during the design and implementation of the system and the actions that were</w:t>
-      </w:r>
-    </w:p>
-    <w:p>
-      <w:r>
-        <w:t>taken to resolve them.</w:t>
-      </w:r>
-    </w:p>
-    <w:p/>
-    <w:p>
-      <w:r>
-        <w:t>**Problems:**</w:t>
-      </w:r>
-    </w:p>
-    <w:p/>
-    <w:p>
-      <w:r>
-        <w:t>1.  Ensuring the application has as much cross platform client support as</w:t>
-      </w:r>
-    </w:p>
-    <w:p>
-      <w:r>
-        <w:t xml:space="preserve">    possible (Windows, Linux, MacOS).</w:t>
-      </w:r>
-    </w:p>
-    <w:p/>
-    <w:p>
-      <w:r>
-        <w:t>2.  Taking a list of devices located on a local area network scanned and</w:t>
-      </w:r>
-    </w:p>
-    <w:p>
-      <w:r>
-        <w:t xml:space="preserve">    construct an interactive visual representation from it.</w:t>
-      </w:r>
-    </w:p>
-    <w:p/>
-    <w:p>
-      <w:r>
-        <w:t>3.  Gathering device hardware information (basic/advanced).</w:t>
-      </w:r>
-    </w:p>
-    <w:p/>
-    <w:p>
-      <w:r>
-        <w:t>4.  PyQt5 user interface was a challenge due to the multithreaded nature of the</w:t>
-      </w:r>
-    </w:p>
-    <w:p>
-      <w:r>
-        <w:t xml:space="preserve">    application.</w:t>
-      </w:r>
-    </w:p>
-    <w:p/>
-    <w:p>
-      <w:r>
-        <w:t>5.  The security profile of the application, as it handles very sensitive and</w:t>
-      </w:r>
-    </w:p>
-    <w:p>
-      <w:r>
-        <w:t xml:space="preserve">    valuable data.</w:t>
-      </w:r>
-    </w:p>
-    <w:p/>
-    <w:p>
-      <w:r>
-        <w:t>6.  An efficient way of scanning files for differences, used by the maintenance</w:t>
-      </w:r>
-    </w:p>
-    <w:p>
-      <w:r>
-        <w:t xml:space="preserve">    (version control) module.</w:t>
-      </w:r>
-    </w:p>
-    <w:p/>
-    <w:p>
-      <w:r>
-        <w:t>7.  Creating a simple application deployment and setup process.</w:t>
-      </w:r>
-    </w:p>
-    <w:p/>
-    <w:p>
-      <w:r>
-        <w:t>**Solutions:**</w:t>
-      </w:r>
-    </w:p>
-    <w:p/>
-    <w:p>
-      <w:r>
-        <w:t>1.  We have achieved this by using commands and string parsing processes which</w:t>
-      </w:r>
-    </w:p>
-    <w:p>
-      <w:r>
-        <w:lastRenderedPageBreak/>
-        <w:t xml:space="preserve">    work correctly for each OS. In addition, we check which operating system the</w:t>
-      </w:r>
-    </w:p>
-    <w:p>
-      <w:r>
-        <w:t xml:space="preserve">    software is running on. Commands and output layouts were always different,</w:t>
-      </w:r>
-    </w:p>
-    <w:p>
-      <w:r>
-        <w:t xml:space="preserve">    making it quite a challenge.</w:t>
-      </w:r>
-    </w:p>
-    <w:p/>
-    <w:p>
-      <w:r>
-        <w:t>2.  This problem required multiple minor problems to be solved.</w:t>
-      </w:r>
-    </w:p>
-    <w:p/>
-    <w:p>
-      <w:r>
-        <w:t xml:space="preserve">    1.  We have used a plotting library for Python which interacts well with</w:t>
-      </w:r>
-    </w:p>
-    <w:p>
-      <w:r>
-        <w:t xml:space="preserve">        PyQt5 called *Matplotlib.* Allowing us to construct a node graph</w:t>
-      </w:r>
-    </w:p>
-    <w:p>
-      <w:r>
-        <w:t xml:space="preserve">        specified in the Functional Specification.</w:t>
-      </w:r>
-    </w:p>
-    <w:p/>
-    <w:p>
-      <w:r>
-        <w:t xml:space="preserve">    2.  Making a static graph interactive. As the graph is an image file,</w:t>
-      </w:r>
-    </w:p>
-    <w:p>
-      <w:r>
-        <w:t xml:space="preserve">        overlaid it with a mouse event listener with dynamically determined</w:t>
-      </w:r>
-    </w:p>
-    <w:p>
-      <w:r>
-        <w:t xml:space="preserve">        coordinates. This is connected to a window area, meaning the 0,0</w:t>
-      </w:r>
-    </w:p>
-    <w:p>
-      <w:r>
-        <w:t xml:space="preserve">        coordinate is in the graph’s window. We save the coordinates of each</w:t>
-      </w:r>
-    </w:p>
-    <w:p>
-      <w:r>
-        <w:t xml:space="preserve">        node. Allowing for a click on each node to trigger an event.</w:t>
-      </w:r>
-    </w:p>
-    <w:p/>
-    <w:p>
-      <w:r>
-        <w:t xml:space="preserve">    3.  The calculations had to be done on a separate thread, therefore, an</w:t>
-      </w:r>
-    </w:p>
-    <w:p>
-      <w:r>
-        <w:t xml:space="preserve">        additional one was needed to compute graph data at the same time. This</w:t>
-      </w:r>
-    </w:p>
-    <w:p>
-      <w:r>
-        <w:t xml:space="preserve">        meant that we had to implement a producer-consumer architecture, whereby</w:t>
-      </w:r>
-    </w:p>
-    <w:p>
-      <w:r>
-        <w:t xml:space="preserve">        a global variable is set, in order to notify the sleeping thread that</w:t>
-      </w:r>
-    </w:p>
-    <w:p>
-      <w:r>
-        <w:t xml:space="preserve">        data is available.</w:t>
-      </w:r>
-    </w:p>
-    <w:p/>
-    <w:p>
-      <w:r>
-        <w:t>3.  Gathering hardware information came in two steps, basic and more advanced</w:t>
-      </w:r>
-    </w:p>
-    <w:p>
-      <w:r>
-        <w:t xml:space="preserve">    which was applicable only to Juniper devices.</w:t>
-      </w:r>
-    </w:p>
-    <w:p/>
-    <w:p>
-      <w:r>
-        <w:t xml:space="preserve">    1.  The basic information is produced by using the ARP table in order to</w:t>
-      </w:r>
-    </w:p>
-    <w:p>
-      <w:r>
-        <w:t xml:space="preserve">        gather device MAC address live on the network.  </w:t>
-      </w:r>
-    </w:p>
-    <w:p>
-      <w:r>
-        <w:t xml:space="preserve">        We use this information to extrapolate the device vendor.  </w:t>
-      </w:r>
-    </w:p>
-    <w:p>
-      <w:r>
-        <w:t xml:space="preserve">        When online we do it by interfacing with an API which is connected to</w:t>
-      </w:r>
-    </w:p>
-    <w:p>
-      <w:r>
-        <w:t xml:space="preserve">        the IEEE database.  </w:t>
-      </w:r>
-    </w:p>
-    <w:p>
-      <w:r>
-        <w:t xml:space="preserve">        If the user does not have access to the internet, we consult a static</w:t>
-      </w:r>
-    </w:p>
-    <w:p>
-      <w:r>
-        <w:lastRenderedPageBreak/>
-        <w:t xml:space="preserve">        page of 26,000+ entries for a device vendor.</w:t>
-      </w:r>
-    </w:p>
-    <w:p/>
-    <w:p>
-      <w:r>
-        <w:t xml:space="preserve">    2.  The advanced information required Juniper OS detailed knowledge, as well</w:t>
-      </w:r>
-    </w:p>
-    <w:p>
-      <w:r>
-        <w:t xml:space="preserve">        as how to parse the for the Information gathered from a device.  </w:t>
-      </w:r>
-    </w:p>
-    <w:p>
-      <w:r>
-        <w:t xml:space="preserve">        We had to use XML parsing to achieve this.</w:t>
-      </w:r>
-    </w:p>
-    <w:p/>
-    <w:p>
-      <w:r>
-        <w:t>4.  GUI updates must be done on the main thread, however any heavy</w:t>
-      </w:r>
-    </w:p>
-    <w:p>
-      <w:r>
-        <w:t xml:space="preserve">    calculation/connection related activity needs its own thread to improve</w:t>
-      </w:r>
-    </w:p>
-    <w:p>
-      <w:r>
-        <w:t xml:space="preserve">    efficiency, as well as to avoid application crashes.  </w:t>
-      </w:r>
-    </w:p>
-    <w:p>
-      <w:r>
-        <w:t xml:space="preserve">    This also meant that data processed during the time of execution had to be</w:t>
-      </w:r>
-    </w:p>
-    <w:p>
-      <w:r>
-        <w:t xml:space="preserve">    handed back to the main thread.  </w:t>
-      </w:r>
-    </w:p>
-    <w:p>
-      <w:r>
-        <w:t xml:space="preserve">    This came in two forms, firstly the parent class was passed and then the</w:t>
-      </w:r>
-    </w:p>
-    <w:p>
-      <w:r>
-        <w:t xml:space="preserve">    updated local or global variable.  </w:t>
-      </w:r>
-    </w:p>
-    <w:p>
-      <w:r>
-        <w:t xml:space="preserve">    This approach required the main thread to be aware of the one carrying out</w:t>
-      </w:r>
-    </w:p>
-    <w:p>
-      <w:r>
-        <w:t xml:space="preserve">    the calculation.  </w:t>
-      </w:r>
-    </w:p>
-    <w:p>
-      <w:r>
-        <w:t xml:space="preserve">    Mutual exclusion is not an issue, as there was never more than one thread</w:t>
-      </w:r>
-    </w:p>
-    <w:p>
-      <w:r>
-        <w:t xml:space="preserve">    working on a variable.</w:t>
-      </w:r>
-    </w:p>
-    <w:p/>
-    <w:p>
-      <w:r>
-        <w:t>5.  To achieve desired functionality, logging into various devices is required.</w:t>
-      </w:r>
-    </w:p>
-    <w:p>
-      <w:r>
-        <w:t xml:space="preserve">    This means that usernames and passwords are being handled by the</w:t>
-      </w:r>
-    </w:p>
-    <w:p>
-      <w:r>
-        <w:t xml:space="preserve">    application.  </w:t>
-      </w:r>
-    </w:p>
-    <w:p>
-      <w:r>
-        <w:t xml:space="preserve">    We have minimised our attack surface by prompting the user for a password</w:t>
-      </w:r>
-    </w:p>
-    <w:p>
-      <w:r>
-        <w:t xml:space="preserve">    only at runtime, therefore not storing it anywhere.  </w:t>
-      </w:r>
-    </w:p>
-    <w:p>
-      <w:r>
-        <w:t xml:space="preserve">    In addition, we have followed best security practises, by requiring password</w:t>
-      </w:r>
-    </w:p>
-    <w:p>
-      <w:r>
-        <w:t xml:space="preserve">    protected accounts to be set up.  </w:t>
-      </w:r>
-    </w:p>
-    <w:p>
-      <w:r>
-        <w:t xml:space="preserve">    The latest network protocols for communication, such as SSH were used.</w:t>
-      </w:r>
-    </w:p>
-    <w:p/>
-    <w:p>
-      <w:r>
-        <w:t>6.  The maintenance module is used to compare a local configuration file with</w:t>
-      </w:r>
-    </w:p>
-    <w:p>
-      <w:r>
-        <w:t xml:space="preserve">    ones located on the FTP server.  </w:t>
-      </w:r>
-    </w:p>
-    <w:p>
-      <w:r>
-        <w:t xml:space="preserve">    This required another multithreaded component to be developed. Once both</w:t>
-      </w:r>
-    </w:p>
-    <w:p>
-      <w:r>
-        <w:t xml:space="preserve">    files are available, a compare function will check their contents line by</w:t>
-      </w:r>
-    </w:p>
-    <w:p>
-      <w:r>
-        <w:lastRenderedPageBreak/>
-        <w:t xml:space="preserve">    line and add what was deleted and added to two separate arrays.  </w:t>
-      </w:r>
-    </w:p>
-    <w:p>
-      <w:r>
-        <w:t xml:space="preserve">    IO operations are only done on one file during the comparing process, as the</w:t>
-      </w:r>
-    </w:p>
-    <w:p>
-      <w:r>
-        <w:t xml:space="preserve">    second file has already been pulled down and saved in memory.</w:t>
-      </w:r>
-    </w:p>
-    <w:p/>
-    <w:p>
-      <w:r>
-        <w:t>7.  We have developed an installation process that requires the user to run two</w:t>
-      </w:r>
-    </w:p>
-    <w:p>
-      <w:r>
-        <w:t xml:space="preserve">    install files (Windows) and a single file (Linux).  </w:t>
-      </w:r>
-    </w:p>
-    <w:p>
-      <w:r>
-        <w:t xml:space="preserve">    This was the only solution we came across, as many of the dependencies we</w:t>
-      </w:r>
-    </w:p>
-    <w:p>
-      <w:r>
-        <w:t xml:space="preserve">    have used do not work correctly when ran as an executable file.</w:t>
-      </w:r>
-    </w:p>
-    <w:p/>
-    <w:p/>
-    <w:p/>
-    <w:p>
-      <w:r>
-        <w:t>5.Installation Guide</w:t>
-      </w:r>
-    </w:p>
-    <w:p>
-      <w:r>
-        <w:t>========</w:t>
-      </w:r>
-    </w:p>
-    <w:p/>
-    <w:p>
-      <w:r>
-        <w:t xml:space="preserve">-   Please refer to the [user manual](https://gitlab.computing.dcu.ie/mcneilc2/2017-CA326-Cillian-Network_Deployment_Automation_Maintenance_Tool/blob/master/user_manual/user_manual.md#3installation-client-side) </w:t>
-      </w:r>
-    </w:p>
-    <w:p>
-      <w:r>
-        <w:t>for a detailed installation guide on how to install our application</w:t>
-      </w:r>
-    </w:p>
-    <w:p/>
     <w:sectPr>
-      <w:footerReference w:type="default" r:id="rId7"/>
+      <w:footerReference w:type="default" r:id="rId8"/>
       <w:pgSz w:w="11906" w:h="16838"/>
       <w:pgMar w:top="1440" w:right="1440" w:bottom="1440" w:left="1440" w:header="708" w:footer="708" w:gutter="0"/>
       <w:pgNumType w:start="1"/>
@@ -2578,7 +2382,7 @@
           <w:rPr>
             <w:noProof/>
           </w:rPr>
-          <w:t>10</w:t>
+          <w:t>2</w:t>
         </w:r>
         <w:r>
           <w:rPr>
@@ -2635,6 +2439,219 @@
     </w:p>
   </w:footnote>
 </w:footnotes>
+</file>
+
+<file path=word/numbering.xml><?xml version="1.0" encoding="utf-8"?>
+<w:numbering xmlns:wpc="http://schemas.microsoft.com/office/word/2010/wordprocessingCanvas" xmlns:cx="http://schemas.microsoft.com/office/drawing/2014/chartex" xmlns:cx1="http://schemas.microsoft.com/office/drawing/2015/9/8/chartex" xmlns:cx2="http://schemas.microsoft.com/office/drawing/2015/10/21/chartex" xmlns:cx3="http://schemas.microsoft.com/office/drawing/2016/5/9/chartex" xmlns:cx4="http://schemas.microsoft.com/office/drawing/2016/5/10/chartex" xmlns:cx5="http://schemas.microsoft.com/office/drawing/2016/5/11/chartex" xmlns:cx6="http://schemas.microsoft.com/office/drawing/2016/5/12/chartex" xmlns:cx7="http://schemas.microsoft.com/office/drawing/2016/5/13/chartex" xmlns:cx8="http://schemas.microsoft.com/office/drawing/2016/5/14/chartex" xmlns:mc="http://schemas.openxmlformats.org/markup-compatibility/2006" xmlns:aink="http://schemas.microsoft.com/office/drawing/2016/ink" xmlns:am3d="http://schemas.microsoft.com/office/drawing/2017/model3d" xmlns:o="urn:schemas-microsoft-com:office:office" xmlns:r="http://schemas.openxmlformats.org/officeDocument/2006/relationships" xmlns:m="http://schemas.openxmlformats.org/officeDocument/2006/math" xmlns:v="urn:schemas-microsoft-com:vml" xmlns:wp14="http://schemas.microsoft.com/office/word/2010/wordprocessingDrawing" xmlns:wp="http://schemas.openxmlformats.org/drawingml/2006/wordprocessingDrawing" xmlns:w10="urn:schemas-microsoft-com:office:word" xmlns:w="http://schemas.openxmlformats.org/wordprocessingml/2006/main" xmlns:w14="http://schemas.microsoft.com/office/word/2010/wordml" xmlns:w15="http://schemas.microsoft.com/office/word/2012/wordml" xmlns:w16cid="http://schemas.microsoft.com/office/word/2016/wordml/cid" xmlns:w16se="http://schemas.microsoft.com/office/word/2015/wordml/symex" xmlns:wpg="http://schemas.microsoft.com/office/word/2010/wordprocessingGroup" xmlns:wpi="http://schemas.microsoft.com/office/word/2010/wordprocessingInk" xmlns:wne="http://schemas.microsoft.com/office/word/2006/wordml" xmlns:wps="http://schemas.microsoft.com/office/word/2010/wordprocessingShape" mc:Ignorable="w14 w15 w16se w16cid wp14">
+  <w:abstractNum w:abstractNumId="0" w15:restartNumberingAfterBreak="0">
+    <w:nsid w:val="2D8211DD"/>
+    <w:multiLevelType w:val="multilevel"/>
+    <w:tmpl w:val="1809001F"/>
+    <w:lvl w:ilvl="0">
+      <w:start w:val="1"/>
+      <w:numFmt w:val="decimal"/>
+      <w:lvlText w:val="%1."/>
+      <w:lvlJc w:val="left"/>
+      <w:pPr>
+        <w:ind w:left="360" w:hanging="360"/>
+      </w:pPr>
+      <w:rPr>
+        <w:rFonts w:hint="default"/>
+      </w:rPr>
+    </w:lvl>
+    <w:lvl w:ilvl="1">
+      <w:start w:val="1"/>
+      <w:numFmt w:val="decimal"/>
+      <w:lvlText w:val="%1.%2."/>
+      <w:lvlJc w:val="left"/>
+      <w:pPr>
+        <w:ind w:left="792" w:hanging="432"/>
+      </w:pPr>
+    </w:lvl>
+    <w:lvl w:ilvl="2">
+      <w:start w:val="1"/>
+      <w:numFmt w:val="decimal"/>
+      <w:lvlText w:val="%1.%2.%3."/>
+      <w:lvlJc w:val="left"/>
+      <w:pPr>
+        <w:ind w:left="1224" w:hanging="504"/>
+      </w:pPr>
+    </w:lvl>
+    <w:lvl w:ilvl="3">
+      <w:start w:val="1"/>
+      <w:numFmt w:val="decimal"/>
+      <w:lvlText w:val="%1.%2.%3.%4."/>
+      <w:lvlJc w:val="left"/>
+      <w:pPr>
+        <w:ind w:left="1728" w:hanging="648"/>
+      </w:pPr>
+    </w:lvl>
+    <w:lvl w:ilvl="4">
+      <w:start w:val="1"/>
+      <w:numFmt w:val="decimal"/>
+      <w:lvlText w:val="%1.%2.%3.%4.%5."/>
+      <w:lvlJc w:val="left"/>
+      <w:pPr>
+        <w:ind w:left="2232" w:hanging="792"/>
+      </w:pPr>
+    </w:lvl>
+    <w:lvl w:ilvl="5">
+      <w:start w:val="1"/>
+      <w:numFmt w:val="decimal"/>
+      <w:lvlText w:val="%1.%2.%3.%4.%5.%6."/>
+      <w:lvlJc w:val="left"/>
+      <w:pPr>
+        <w:ind w:left="2736" w:hanging="936"/>
+      </w:pPr>
+    </w:lvl>
+    <w:lvl w:ilvl="6">
+      <w:start w:val="1"/>
+      <w:numFmt w:val="decimal"/>
+      <w:lvlText w:val="%1.%2.%3.%4.%5.%6.%7."/>
+      <w:lvlJc w:val="left"/>
+      <w:pPr>
+        <w:ind w:left="3240" w:hanging="1080"/>
+      </w:pPr>
+    </w:lvl>
+    <w:lvl w:ilvl="7">
+      <w:start w:val="1"/>
+      <w:numFmt w:val="decimal"/>
+      <w:lvlText w:val="%1.%2.%3.%4.%5.%6.%7.%8."/>
+      <w:lvlJc w:val="left"/>
+      <w:pPr>
+        <w:ind w:left="3744" w:hanging="1224"/>
+      </w:pPr>
+    </w:lvl>
+    <w:lvl w:ilvl="8">
+      <w:start w:val="1"/>
+      <w:numFmt w:val="decimal"/>
+      <w:lvlText w:val="%1.%2.%3.%4.%5.%6.%7.%8.%9."/>
+      <w:lvlJc w:val="left"/>
+      <w:pPr>
+        <w:ind w:left="4320" w:hanging="1440"/>
+      </w:pPr>
+    </w:lvl>
+  </w:abstractNum>
+  <w:abstractNum w:abstractNumId="1" w15:restartNumberingAfterBreak="0">
+    <w:nsid w:val="7F215D11"/>
+    <w:multiLevelType w:val="hybridMultilevel"/>
+    <w:tmpl w:val="3C889C90"/>
+    <w:lvl w:ilvl="0" w:tplc="18090001">
+      <w:start w:val="1"/>
+      <w:numFmt w:val="bullet"/>
+      <w:lvlText w:val=""/>
+      <w:lvlJc w:val="left"/>
+      <w:pPr>
+        <w:ind w:left="720" w:hanging="360"/>
+      </w:pPr>
+      <w:rPr>
+        <w:rFonts w:ascii="Symbol" w:hAnsi="Symbol" w:hint="default"/>
+      </w:rPr>
+    </w:lvl>
+    <w:lvl w:ilvl="1" w:tplc="18090003">
+      <w:start w:val="1"/>
+      <w:numFmt w:val="bullet"/>
+      <w:lvlText w:val="o"/>
+      <w:lvlJc w:val="left"/>
+      <w:pPr>
+        <w:ind w:left="1440" w:hanging="360"/>
+      </w:pPr>
+      <w:rPr>
+        <w:rFonts w:ascii="Courier New" w:hAnsi="Courier New" w:cs="Courier New" w:hint="default"/>
+      </w:rPr>
+    </w:lvl>
+    <w:lvl w:ilvl="2" w:tplc="18090005">
+      <w:start w:val="1"/>
+      <w:numFmt w:val="bullet"/>
+      <w:lvlText w:val=""/>
+      <w:lvlJc w:val="left"/>
+      <w:pPr>
+        <w:ind w:left="2160" w:hanging="360"/>
+      </w:pPr>
+      <w:rPr>
+        <w:rFonts w:ascii="Wingdings" w:hAnsi="Wingdings" w:hint="default"/>
+      </w:rPr>
+    </w:lvl>
+    <w:lvl w:ilvl="3" w:tplc="18090001" w:tentative="1">
+      <w:start w:val="1"/>
+      <w:numFmt w:val="bullet"/>
+      <w:lvlText w:val=""/>
+      <w:lvlJc w:val="left"/>
+      <w:pPr>
+        <w:ind w:left="2880" w:hanging="360"/>
+      </w:pPr>
+      <w:rPr>
+        <w:rFonts w:ascii="Symbol" w:hAnsi="Symbol" w:hint="default"/>
+      </w:rPr>
+    </w:lvl>
+    <w:lvl w:ilvl="4" w:tplc="18090003" w:tentative="1">
+      <w:start w:val="1"/>
+      <w:numFmt w:val="bullet"/>
+      <w:lvlText w:val="o"/>
+      <w:lvlJc w:val="left"/>
+      <w:pPr>
+        <w:ind w:left="3600" w:hanging="360"/>
+      </w:pPr>
+      <w:rPr>
+        <w:rFonts w:ascii="Courier New" w:hAnsi="Courier New" w:cs="Courier New" w:hint="default"/>
+      </w:rPr>
+    </w:lvl>
+    <w:lvl w:ilvl="5" w:tplc="18090005" w:tentative="1">
+      <w:start w:val="1"/>
+      <w:numFmt w:val="bullet"/>
+      <w:lvlText w:val=""/>
+      <w:lvlJc w:val="left"/>
+      <w:pPr>
+        <w:ind w:left="4320" w:hanging="360"/>
+      </w:pPr>
+      <w:rPr>
+        <w:rFonts w:ascii="Wingdings" w:hAnsi="Wingdings" w:hint="default"/>
+      </w:rPr>
+    </w:lvl>
+    <w:lvl w:ilvl="6" w:tplc="18090001" w:tentative="1">
+      <w:start w:val="1"/>
+      <w:numFmt w:val="bullet"/>
+      <w:lvlText w:val=""/>
+      <w:lvlJc w:val="left"/>
+      <w:pPr>
+        <w:ind w:left="5040" w:hanging="360"/>
+      </w:pPr>
+      <w:rPr>
+        <w:rFonts w:ascii="Symbol" w:hAnsi="Symbol" w:hint="default"/>
+      </w:rPr>
+    </w:lvl>
+    <w:lvl w:ilvl="7" w:tplc="18090003" w:tentative="1">
+      <w:start w:val="1"/>
+      <w:numFmt w:val="bullet"/>
+      <w:lvlText w:val="o"/>
+      <w:lvlJc w:val="left"/>
+      <w:pPr>
+        <w:ind w:left="5760" w:hanging="360"/>
+      </w:pPr>
+      <w:rPr>
+        <w:rFonts w:ascii="Courier New" w:hAnsi="Courier New" w:cs="Courier New" w:hint="default"/>
+      </w:rPr>
+    </w:lvl>
+    <w:lvl w:ilvl="8" w:tplc="18090005" w:tentative="1">
+      <w:start w:val="1"/>
+      <w:numFmt w:val="bullet"/>
+      <w:lvlText w:val=""/>
+      <w:lvlJc w:val="left"/>
+      <w:pPr>
+        <w:ind w:left="6480" w:hanging="360"/>
+      </w:pPr>
+      <w:rPr>
+        <w:rFonts w:ascii="Wingdings" w:hAnsi="Wingdings" w:hint="default"/>
+      </w:rPr>
+    </w:lvl>
+  </w:abstractNum>
+  <w:num w:numId="1">
+    <w:abstractNumId w:val="1"/>
+  </w:num>
+  <w:num w:numId="2">
+    <w:abstractNumId w:val="0"/>
+  </w:num>
+</w:numbering>
 </file>
 
 <file path=word/styles.xml><?xml version="1.0" encoding="utf-8"?>
@@ -3034,7 +3051,7 @@
   <w:style w:type="paragraph" w:default="1" w:styleId="Normal">
     <w:name w:val="Normal"/>
     <w:qFormat/>
-    <w:rsid w:val="00A23865"/>
+    <w:rsid w:val="00F511F4"/>
   </w:style>
   <w:style w:type="paragraph" w:styleId="Heading1">
     <w:name w:val="heading 1"/>
@@ -3043,7 +3060,7 @@
     <w:link w:val="Heading1Char"/>
     <w:uiPriority w:val="9"/>
     <w:qFormat/>
-    <w:rsid w:val="00A23865"/>
+    <w:rsid w:val="00F511F4"/>
     <w:pPr>
       <w:keepNext/>
       <w:keepLines/>
@@ -3065,7 +3082,7 @@
     <w:uiPriority w:val="9"/>
     <w:unhideWhenUsed/>
     <w:qFormat/>
-    <w:rsid w:val="00A23865"/>
+    <w:rsid w:val="00F511F4"/>
     <w:pPr>
       <w:keepNext/>
       <w:keepLines/>
@@ -3077,6 +3094,28 @@
       <w:color w:val="2F5496" w:themeColor="accent1" w:themeShade="BF"/>
       <w:sz w:val="26"/>
       <w:szCs w:val="26"/>
+    </w:rPr>
+  </w:style>
+  <w:style w:type="paragraph" w:styleId="Heading3">
+    <w:name w:val="heading 3"/>
+    <w:basedOn w:val="Normal"/>
+    <w:next w:val="Normal"/>
+    <w:link w:val="Heading3Char"/>
+    <w:uiPriority w:val="9"/>
+    <w:unhideWhenUsed/>
+    <w:qFormat/>
+    <w:rsid w:val="00F511F4"/>
+    <w:pPr>
+      <w:keepNext/>
+      <w:keepLines/>
+      <w:spacing w:before="40" w:after="0"/>
+      <w:outlineLvl w:val="2"/>
+    </w:pPr>
+    <w:rPr>
+      <w:rFonts w:asciiTheme="majorHAnsi" w:eastAsiaTheme="majorEastAsia" w:hAnsiTheme="majorHAnsi" w:cstheme="majorBidi"/>
+      <w:color w:val="1F3763" w:themeColor="accent1" w:themeShade="7F"/>
+      <w:sz w:val="24"/>
+      <w:szCs w:val="24"/>
     </w:rPr>
   </w:style>
   <w:style w:type="character" w:default="1" w:styleId="DefaultParagraphFont">
@@ -3111,7 +3150,7 @@
     <w:basedOn w:val="DefaultParagraphFont"/>
     <w:link w:val="Heading1"/>
     <w:uiPriority w:val="9"/>
-    <w:rsid w:val="00A23865"/>
+    <w:rsid w:val="00F511F4"/>
     <w:rPr>
       <w:rFonts w:asciiTheme="majorHAnsi" w:eastAsiaTheme="majorEastAsia" w:hAnsiTheme="majorHAnsi" w:cstheme="majorBidi"/>
       <w:color w:val="2F5496" w:themeColor="accent1" w:themeShade="BF"/>
@@ -3124,7 +3163,7 @@
     <w:basedOn w:val="DefaultParagraphFont"/>
     <w:link w:val="Heading2"/>
     <w:uiPriority w:val="9"/>
-    <w:rsid w:val="00A23865"/>
+    <w:rsid w:val="00F511F4"/>
     <w:rPr>
       <w:rFonts w:asciiTheme="majorHAnsi" w:eastAsiaTheme="majorEastAsia" w:hAnsiTheme="majorHAnsi" w:cstheme="majorBidi"/>
       <w:color w:val="2F5496" w:themeColor="accent1" w:themeShade="BF"/>
@@ -3132,11 +3171,24 @@
       <w:szCs w:val="26"/>
     </w:rPr>
   </w:style>
+  <w:style w:type="character" w:customStyle="1" w:styleId="Heading3Char">
+    <w:name w:val="Heading 3 Char"/>
+    <w:basedOn w:val="DefaultParagraphFont"/>
+    <w:link w:val="Heading3"/>
+    <w:uiPriority w:val="9"/>
+    <w:rsid w:val="00F511F4"/>
+    <w:rPr>
+      <w:rFonts w:asciiTheme="majorHAnsi" w:eastAsiaTheme="majorEastAsia" w:hAnsiTheme="majorHAnsi" w:cstheme="majorBidi"/>
+      <w:color w:val="1F3763" w:themeColor="accent1" w:themeShade="7F"/>
+      <w:sz w:val="24"/>
+      <w:szCs w:val="24"/>
+    </w:rPr>
+  </w:style>
   <w:style w:type="paragraph" w:styleId="NoSpacing">
     <w:name w:val="No Spacing"/>
     <w:uiPriority w:val="1"/>
     <w:qFormat/>
-    <w:rsid w:val="00A23865"/>
+    <w:rsid w:val="00F511F4"/>
     <w:pPr>
       <w:spacing w:after="0" w:line="240" w:lineRule="auto"/>
     </w:pPr>
@@ -3154,7 +3206,7 @@
     <w:uiPriority w:val="39"/>
     <w:unhideWhenUsed/>
     <w:qFormat/>
-    <w:rsid w:val="00A23865"/>
+    <w:rsid w:val="00F511F4"/>
     <w:pPr>
       <w:outlineLvl w:val="9"/>
     </w:pPr>
@@ -3169,7 +3221,7 @@
     <w:autoRedefine/>
     <w:uiPriority w:val="39"/>
     <w:unhideWhenUsed/>
-    <w:rsid w:val="00A23865"/>
+    <w:rsid w:val="00F511F4"/>
     <w:pPr>
       <w:spacing w:after="100"/>
     </w:pPr>
@@ -3181,7 +3233,7 @@
     <w:autoRedefine/>
     <w:uiPriority w:val="39"/>
     <w:unhideWhenUsed/>
-    <w:rsid w:val="00A23865"/>
+    <w:rsid w:val="00F511F4"/>
     <w:pPr>
       <w:spacing w:after="100"/>
       <w:ind w:left="220"/>
@@ -3192,7 +3244,7 @@
     <w:basedOn w:val="DefaultParagraphFont"/>
     <w:uiPriority w:val="99"/>
     <w:unhideWhenUsed/>
-    <w:rsid w:val="00A23865"/>
+    <w:rsid w:val="00F511F4"/>
     <w:rPr>
       <w:color w:val="0563C1" w:themeColor="hyperlink"/>
       <w:u w:val="single"/>
@@ -3204,7 +3256,7 @@
     <w:link w:val="FooterChar"/>
     <w:uiPriority w:val="99"/>
     <w:unhideWhenUsed/>
-    <w:rsid w:val="00A23865"/>
+    <w:rsid w:val="00F511F4"/>
     <w:pPr>
       <w:tabs>
         <w:tab w:val="center" w:pos="4513"/>
@@ -3218,7 +3270,31 @@
     <w:basedOn w:val="DefaultParagraphFont"/>
     <w:link w:val="Footer"/>
     <w:uiPriority w:val="99"/>
-    <w:rsid w:val="00A23865"/>
+    <w:rsid w:val="00F511F4"/>
+  </w:style>
+  <w:style w:type="paragraph" w:styleId="ListParagraph">
+    <w:name w:val="List Paragraph"/>
+    <w:basedOn w:val="Normal"/>
+    <w:uiPriority w:val="34"/>
+    <w:qFormat/>
+    <w:rsid w:val="00F511F4"/>
+    <w:pPr>
+      <w:ind w:left="720"/>
+      <w:contextualSpacing/>
+    </w:pPr>
+  </w:style>
+  <w:style w:type="paragraph" w:styleId="TOC3">
+    <w:name w:val="toc 3"/>
+    <w:basedOn w:val="Normal"/>
+    <w:next w:val="Normal"/>
+    <w:autoRedefine/>
+    <w:uiPriority w:val="39"/>
+    <w:unhideWhenUsed/>
+    <w:rsid w:val="00F511F4"/>
+    <w:pPr>
+      <w:spacing w:after="100"/>
+      <w:ind w:left="440"/>
+    </w:pPr>
   </w:style>
 </w:styles>
 </file>
@@ -3228,7 +3304,7 @@
   <w:docParts>
     <w:docPart>
       <w:docPartPr>
-        <w:name w:val="5BBC91D6178A4E8E9797272EEBD41D18"/>
+        <w:name w:val="07A34C7A1DC44FFBB1F4A622ECB328AA"/>
         <w:category>
           <w:name w:val="General"/>
           <w:gallery w:val="placeholder"/>
@@ -3239,12 +3315,12 @@
         <w:behaviors>
           <w:behavior w:val="content"/>
         </w:behaviors>
-        <w:guid w:val="{AC938050-FCA4-4C48-A0AA-99722E505F31}"/>
+        <w:guid w:val="{AD8C5A86-2FAF-47C8-844B-A1FFD075B6C2}"/>
       </w:docPartPr>
       <w:docPartBody>
         <w:p>
           <w:pPr>
-            <w:pStyle w:val="5BBC91D6178A4E8E9797272EEBD41D18"/>
+            <w:pStyle w:val="07A34C7A1DC44FFBB1F4A622ECB328AA"/>
           </w:pPr>
           <w:r>
             <w:rPr>
@@ -3260,7 +3336,7 @@
     </w:docPart>
     <w:docPart>
       <w:docPartPr>
-        <w:name w:val="17B2F660095E4EA49A7D30EB8258D26E"/>
+        <w:name w:val="2BD0986660B14E9684C0B316217A47DC"/>
         <w:category>
           <w:name w:val="General"/>
           <w:gallery w:val="placeholder"/>
@@ -3271,12 +3347,12 @@
         <w:behaviors>
           <w:behavior w:val="content"/>
         </w:behaviors>
-        <w:guid w:val="{F71D0941-A01B-435D-BA12-1552FECF94D1}"/>
+        <w:guid w:val="{4D8E1DD4-E411-4AF9-98E6-6CBFB8A6C490}"/>
       </w:docPartPr>
       <w:docPartBody>
         <w:p>
           <w:pPr>
-            <w:pStyle w:val="17B2F660095E4EA49A7D30EB8258D26E"/>
+            <w:pStyle w:val="2BD0986660B14E9684C0B316217A47DC"/>
           </w:pPr>
           <w:r>
             <w:rPr>
@@ -3291,7 +3367,7 @@
     </w:docPart>
     <w:docPart>
       <w:docPartPr>
-        <w:name w:val="8E40E4A763254A25A3B46E3EF974BCA0"/>
+        <w:name w:val="C1D52B3B91364CBA84CAEA0E26212116"/>
         <w:category>
           <w:name w:val="General"/>
           <w:gallery w:val="placeholder"/>
@@ -3302,12 +3378,12 @@
         <w:behaviors>
           <w:behavior w:val="content"/>
         </w:behaviors>
-        <w:guid w:val="{9AD83B2D-1D03-4161-ACB8-AEE5E920455F}"/>
+        <w:guid w:val="{B920AA92-A754-452F-BD3B-69409AED7B53}"/>
       </w:docPartPr>
       <w:docPartBody>
         <w:p>
           <w:pPr>
-            <w:pStyle w:val="8E40E4A763254A25A3B46E3EF974BCA0"/>
+            <w:pStyle w:val="C1D52B3B91364CBA84CAEA0E26212116"/>
           </w:pPr>
           <w:r>
             <w:rPr>
@@ -3320,7 +3396,7 @@
     </w:docPart>
     <w:docPart>
       <w:docPartPr>
-        <w:name w:val="53E4432739704F34A4F8008C8AB0F685"/>
+        <w:name w:val="1963434D587145389B9D832A7B72B507"/>
         <w:category>
           <w:name w:val="General"/>
           <w:gallery w:val="placeholder"/>
@@ -3331,12 +3407,12 @@
         <w:behaviors>
           <w:behavior w:val="content"/>
         </w:behaviors>
-        <w:guid w:val="{6BBA8DAE-EEC7-4178-981C-FE968892CBFB}"/>
+        <w:guid w:val="{DF7020E1-C936-45BB-AD9F-EF93E259869C}"/>
       </w:docPartPr>
       <w:docPartBody>
         <w:p>
           <w:pPr>
-            <w:pStyle w:val="53E4432739704F34A4F8008C8AB0F685"/>
+            <w:pStyle w:val="1963434D587145389B9D832A7B72B507"/>
           </w:pPr>
           <w:r>
             <w:rPr>
@@ -3353,19 +3429,40 @@
 
 <file path=word/glossary/fontTable.xml><?xml version="1.0" encoding="utf-8"?>
 <w:fonts xmlns:mc="http://schemas.openxmlformats.org/markup-compatibility/2006" xmlns:r="http://schemas.openxmlformats.org/officeDocument/2006/relationships" xmlns:w="http://schemas.openxmlformats.org/wordprocessingml/2006/main" xmlns:w14="http://schemas.microsoft.com/office/word/2010/wordml" xmlns:w15="http://schemas.microsoft.com/office/word/2012/wordml" xmlns:w16cid="http://schemas.microsoft.com/office/word/2016/wordml/cid" xmlns:w16se="http://schemas.microsoft.com/office/word/2015/wordml/symex" mc:Ignorable="w14 w15 w16se w16cid">
+  <w:font w:name="Times New Roman">
+    <w:panose1 w:val="02020603050405020304"/>
+    <w:charset w:val="00"/>
+    <w:family w:val="roman"/>
+    <w:pitch w:val="variable"/>
+    <w:sig w:usb0="E0002EFF" w:usb1="C000785B" w:usb2="00000009" w:usb3="00000000" w:csb0="000001FF" w:csb1="00000000"/>
+  </w:font>
+  <w:font w:name="Symbol">
+    <w:panose1 w:val="05050102010706020507"/>
+    <w:charset w:val="02"/>
+    <w:family w:val="roman"/>
+    <w:pitch w:val="variable"/>
+    <w:sig w:usb0="00000000" w:usb1="10000000" w:usb2="00000000" w:usb3="00000000" w:csb0="80000000" w:csb1="00000000"/>
+  </w:font>
+  <w:font w:name="Courier New">
+    <w:panose1 w:val="02070309020205020404"/>
+    <w:charset w:val="00"/>
+    <w:family w:val="modern"/>
+    <w:pitch w:val="fixed"/>
+    <w:sig w:usb0="E0002EFF" w:usb1="C0007843" w:usb2="00000009" w:usb3="00000000" w:csb0="000001FF" w:csb1="00000000"/>
+  </w:font>
+  <w:font w:name="Wingdings">
+    <w:panose1 w:val="05000000000000000000"/>
+    <w:charset w:val="02"/>
+    <w:family w:val="auto"/>
+    <w:pitch w:val="variable"/>
+    <w:sig w:usb0="00000000" w:usb1="10000000" w:usb2="00000000" w:usb3="00000000" w:csb0="80000000" w:csb1="00000000"/>
+  </w:font>
   <w:font w:name="Calibri">
     <w:panose1 w:val="020F0502020204030204"/>
     <w:charset w:val="00"/>
     <w:family w:val="swiss"/>
     <w:pitch w:val="variable"/>
     <w:sig w:usb0="E0002AFF" w:usb1="C000247B" w:usb2="00000009" w:usb3="00000000" w:csb0="000001FF" w:csb1="00000000"/>
-  </w:font>
-  <w:font w:name="Times New Roman">
-    <w:panose1 w:val="02020603050405020304"/>
-    <w:charset w:val="00"/>
-    <w:family w:val="roman"/>
-    <w:pitch w:val="variable"/>
-    <w:sig w:usb0="E0002EFF" w:usb1="C000785B" w:usb2="00000009" w:usb3="00000000" w:csb0="000001FF" w:csb1="00000000"/>
   </w:font>
   <w:font w:name="Calibri Light">
     <w:panose1 w:val="020F0302020204030204"/>
@@ -3391,11 +3488,10 @@
     <w:compatSetting w:name="differentiateMultirowTableHeaders" w:uri="http://schemas.microsoft.com/office/word" w:val="1"/>
   </w:compat>
   <w:rsids>
-    <w:rsidRoot w:val="00E35815"/>
-    <w:rsid w:val="006F4B66"/>
-    <w:rsid w:val="00CE7FDD"/>
-    <w:rsid w:val="00E35815"/>
-    <w:rsid w:val="00F01665"/>
+    <w:rsidRoot w:val="00E024CC"/>
+    <w:rsid w:val="00523B52"/>
+    <w:rsid w:val="00C36308"/>
+    <w:rsid w:val="00E024CC"/>
   </w:rsids>
   <m:mathPr>
     <m:mathFont m:val="Cambria Math"/>
@@ -3843,21 +3939,21 @@
     <w:semiHidden/>
     <w:unhideWhenUsed/>
   </w:style>
-  <w:style w:type="paragraph" w:customStyle="1" w:styleId="5BBC91D6178A4E8E9797272EEBD41D18">
-    <w:name w:val="5BBC91D6178A4E8E9797272EEBD41D18"/>
-    <w:rsid w:val="00E35815"/>
+  <w:style w:type="paragraph" w:customStyle="1" w:styleId="07A34C7A1DC44FFBB1F4A622ECB328AA">
+    <w:name w:val="07A34C7A1DC44FFBB1F4A622ECB328AA"/>
+    <w:rsid w:val="00E024CC"/>
   </w:style>
-  <w:style w:type="paragraph" w:customStyle="1" w:styleId="17B2F660095E4EA49A7D30EB8258D26E">
-    <w:name w:val="17B2F660095E4EA49A7D30EB8258D26E"/>
-    <w:rsid w:val="00E35815"/>
+  <w:style w:type="paragraph" w:customStyle="1" w:styleId="2BD0986660B14E9684C0B316217A47DC">
+    <w:name w:val="2BD0986660B14E9684C0B316217A47DC"/>
+    <w:rsid w:val="00E024CC"/>
   </w:style>
-  <w:style w:type="paragraph" w:customStyle="1" w:styleId="8E40E4A763254A25A3B46E3EF974BCA0">
-    <w:name w:val="8E40E4A763254A25A3B46E3EF974BCA0"/>
-    <w:rsid w:val="00E35815"/>
+  <w:style w:type="paragraph" w:customStyle="1" w:styleId="C1D52B3B91364CBA84CAEA0E26212116">
+    <w:name w:val="C1D52B3B91364CBA84CAEA0E26212116"/>
+    <w:rsid w:val="00E024CC"/>
   </w:style>
-  <w:style w:type="paragraph" w:customStyle="1" w:styleId="53E4432739704F34A4F8008C8AB0F685">
-    <w:name w:val="53E4432739704F34A4F8008C8AB0F685"/>
-    <w:rsid w:val="00E35815"/>
+  <w:style w:type="paragraph" w:customStyle="1" w:styleId="1963434D587145389B9D832A7B72B507">
+    <w:name w:val="1963434D587145389B9D832A7B72B507"/>
+    <w:rsid w:val="00E024CC"/>
   </w:style>
 </w:styles>
 </file>

</xml_diff>